<commit_message>
Updated code and its output from errors
</commit_message>
<xml_diff>
--- a/AISC Project Report.docx
+++ b/AISC Project Report.docx
@@ -358,23 +358,13 @@
           <w:szCs w:val="24"/>
         </w:rPr>
       </w:pPr>
-      <w:proofErr w:type="spellStart"/>
       <w:r>
         <w:rPr>
           <w:rFonts w:cstheme="minorHAnsi"/>
           <w:sz w:val="28"/>
           <w:szCs w:val="24"/>
         </w:rPr>
-        <w:t>Dr.</w:t>
-      </w:r>
-      <w:proofErr w:type="spellEnd"/>
-      <w:r>
-        <w:rPr>
-          <w:rFonts w:cstheme="minorHAnsi"/>
-          <w:sz w:val="28"/>
-          <w:szCs w:val="24"/>
-        </w:rPr>
-        <w:t xml:space="preserve"> Juhi </w:t>
+        <w:t xml:space="preserve">Dr. Juhi </w:t>
       </w:r>
       <w:r>
         <w:rPr>
@@ -1552,23 +1542,7 @@
           <w:rFonts w:cstheme="minorHAnsi"/>
           <w:lang w:val="en-US"/>
         </w:rPr>
-        <w:t xml:space="preserve">Inspired by the social </w:t>
-      </w:r>
-      <w:proofErr w:type="spellStart"/>
-      <w:r>
-        <w:rPr>
-          <w:rFonts w:cstheme="minorHAnsi"/>
-          <w:lang w:val="en-US"/>
-        </w:rPr>
-        <w:t>behaviour</w:t>
-      </w:r>
-      <w:proofErr w:type="spellEnd"/>
-      <w:r>
-        <w:rPr>
-          <w:rFonts w:cstheme="minorHAnsi"/>
-          <w:lang w:val="en-US"/>
-        </w:rPr>
-        <w:t xml:space="preserve"> of ant colonies</w:t>
+        <w:t>Inspired by the social behaviour of ant colonies</w:t>
       </w:r>
       <w:r>
         <w:rPr>
@@ -1605,7 +1579,6 @@
         </w:rPr>
         <w:t xml:space="preserve">Particle Swarm </w:t>
       </w:r>
-      <w:proofErr w:type="spellStart"/>
       <w:r>
         <w:rPr>
           <w:rFonts w:cstheme="minorHAnsi"/>
@@ -1614,7 +1587,6 @@
         </w:rPr>
         <w:t>Optimisation</w:t>
       </w:r>
-      <w:proofErr w:type="spellEnd"/>
       <w:r>
         <w:rPr>
           <w:rFonts w:cstheme="minorHAnsi"/>
@@ -1737,23 +1709,7 @@
           <w:rFonts w:cstheme="minorHAnsi"/>
           <w:lang w:val="en-US"/>
         </w:rPr>
-        <w:t xml:space="preserve">Inspired by the </w:t>
-      </w:r>
-      <w:proofErr w:type="spellStart"/>
-      <w:r>
-        <w:rPr>
-          <w:rFonts w:cstheme="minorHAnsi"/>
-          <w:lang w:val="en-US"/>
-        </w:rPr>
-        <w:t>behaviour</w:t>
-      </w:r>
-      <w:proofErr w:type="spellEnd"/>
-      <w:r>
-        <w:rPr>
-          <w:rFonts w:cstheme="minorHAnsi"/>
-          <w:lang w:val="en-US"/>
-        </w:rPr>
-        <w:t xml:space="preserve"> of resting &amp; hunting modes of domestic cats.</w:t>
+        <w:t>Inspired by the behaviour of resting &amp; hunting modes of domestic cats.</w:t>
       </w:r>
     </w:p>
     <w:p>
@@ -2139,7 +2095,6 @@
           <w:lang w:val="en-US"/>
         </w:rPr>
       </w:pPr>
-      <w:proofErr w:type="spellStart"/>
       <w:r>
         <w:rPr>
           <w:rFonts w:cstheme="minorHAnsi"/>
@@ -2159,15 +2114,7 @@
           <w:rFonts w:cstheme="minorHAnsi"/>
           <w:lang w:val="en-US"/>
         </w:rPr>
-        <w:t>ation</w:t>
-      </w:r>
-      <w:proofErr w:type="spellEnd"/>
-      <w:r>
-        <w:rPr>
-          <w:rFonts w:cstheme="minorHAnsi"/>
-          <w:lang w:val="en-US"/>
-        </w:rPr>
-        <w:t>: ACO can be combined with other algorithms (e.g., Genetic Algorithm, Local Search) to enhance solution diversity and avoid getting trapped in local optima.</w:t>
+        <w:t>ation: ACO can be combined with other algorithms (e.g., Genetic Algorithm, Local Search) to enhance solution diversity and avoid getting trapped in local optima.</w:t>
       </w:r>
     </w:p>
     <w:p>
@@ -2292,23 +2239,7 @@
           <w:rFonts w:cstheme="minorHAnsi"/>
           <w:lang w:val="en-GB"/>
         </w:rPr>
-        <w:t xml:space="preserve"> </w:t>
-      </w:r>
-      <w:proofErr w:type="spellStart"/>
-      <w:r>
-        <w:rPr>
-          <w:rFonts w:cstheme="minorHAnsi"/>
-          <w:lang w:val="en-GB"/>
-        </w:rPr>
-        <w:t>stigmergic</w:t>
-      </w:r>
-      <w:proofErr w:type="spellEnd"/>
-      <w:r>
-        <w:rPr>
-          <w:rFonts w:cstheme="minorHAnsi"/>
-          <w:lang w:val="en-GB"/>
-        </w:rPr>
-        <w:t xml:space="preserve"> behaviour in finding the shortest route between food and nest</w:t>
+        <w:t xml:space="preserve"> stigmergic behaviour in finding the shortest route between food and nest</w:t>
       </w:r>
       <w:r>
         <w:rPr>
@@ -3990,7 +3921,6 @@
         </w:rPr>
         <w:t xml:space="preserve">Ant Colony </w:t>
       </w:r>
-      <w:proofErr w:type="spellStart"/>
       <w:r>
         <w:rPr>
           <w:rFonts w:asciiTheme="minorHAnsi" w:hAnsiTheme="minorHAnsi" w:cstheme="minorHAnsi"/>
@@ -4002,7 +3932,6 @@
         </w:rPr>
         <w:t>Optimisation</w:t>
       </w:r>
-      <w:proofErr w:type="spellEnd"/>
       <w:r>
         <w:rPr>
           <w:rFonts w:asciiTheme="minorHAnsi" w:hAnsiTheme="minorHAnsi" w:cstheme="minorHAnsi"/>
@@ -4196,9 +4125,8 @@
           <w:szCs w:val="22"/>
           <w:u w:val="single"/>
         </w:rPr>
-        <w:t xml:space="preserve">Trail </w:t>
-      </w:r>
-      <w:proofErr w:type="spellStart"/>
+        <w:t>Trail Initiali</w:t>
+      </w:r>
       <w:r>
         <w:rPr>
           <w:rFonts w:asciiTheme="minorHAnsi" w:hAnsiTheme="minorHAnsi" w:cstheme="minorHAnsi"/>
@@ -4206,7 +4134,7 @@
           <w:szCs w:val="22"/>
           <w:u w:val="single"/>
         </w:rPr>
-        <w:t>Initiali</w:t>
+        <w:t>s</w:t>
       </w:r>
       <w:r>
         <w:rPr>
@@ -4215,26 +4143,23 @@
           <w:szCs w:val="22"/>
           <w:u w:val="single"/>
         </w:rPr>
-        <w:t>s</w:t>
+        <w:t>ation:</w:t>
       </w:r>
       <w:r>
         <w:rPr>
           <w:rFonts w:asciiTheme="minorHAnsi" w:hAnsiTheme="minorHAnsi" w:cstheme="minorHAnsi"/>
           <w:sz w:val="22"/>
           <w:szCs w:val="22"/>
-          <w:u w:val="single"/>
-        </w:rPr>
-        <w:t>ation</w:t>
-      </w:r>
-      <w:proofErr w:type="spellEnd"/>
+        </w:rPr>
+        <w:t xml:space="preserve"> The way pheromone trails are initiali</w:t>
+      </w:r>
       <w:r>
         <w:rPr>
           <w:rFonts w:asciiTheme="minorHAnsi" w:hAnsiTheme="minorHAnsi" w:cstheme="minorHAnsi"/>
           <w:sz w:val="22"/>
           <w:szCs w:val="22"/>
-          <w:u w:val="single"/>
-        </w:rPr>
-        <w:t>:</w:t>
+        </w:rPr>
+        <w:t>s</w:t>
       </w:r>
       <w:r>
         <w:rPr>
@@ -4242,16 +4167,15 @@
           <w:sz w:val="22"/>
           <w:szCs w:val="22"/>
         </w:rPr>
-        <w:t xml:space="preserve"> The way pheromone trails are </w:t>
-      </w:r>
-      <w:proofErr w:type="spellStart"/>
+        <w:t>ed can affect the performance. Poor initiali</w:t>
+      </w:r>
       <w:r>
         <w:rPr>
           <w:rFonts w:asciiTheme="minorHAnsi" w:hAnsiTheme="minorHAnsi" w:cstheme="minorHAnsi"/>
           <w:sz w:val="22"/>
           <w:szCs w:val="22"/>
         </w:rPr>
-        <w:t>initiali</w:t>
+        <w:t>s</w:t>
       </w:r>
       <w:r>
         <w:rPr>
@@ -4259,58 +4183,7 @@
           <w:sz w:val="22"/>
           <w:szCs w:val="22"/>
         </w:rPr>
-        <w:t>s</w:t>
-      </w:r>
-      <w:r>
-        <w:rPr>
-          <w:rFonts w:asciiTheme="minorHAnsi" w:hAnsiTheme="minorHAnsi" w:cstheme="minorHAnsi"/>
-          <w:sz w:val="22"/>
-          <w:szCs w:val="22"/>
-        </w:rPr>
-        <w:t>ed</w:t>
-      </w:r>
-      <w:proofErr w:type="spellEnd"/>
-      <w:r>
-        <w:rPr>
-          <w:rFonts w:asciiTheme="minorHAnsi" w:hAnsiTheme="minorHAnsi" w:cstheme="minorHAnsi"/>
-          <w:sz w:val="22"/>
-          <w:szCs w:val="22"/>
-        </w:rPr>
-        <w:t xml:space="preserve"> can affect the performance. Poor </w:t>
-      </w:r>
-      <w:proofErr w:type="spellStart"/>
-      <w:r>
-        <w:rPr>
-          <w:rFonts w:asciiTheme="minorHAnsi" w:hAnsiTheme="minorHAnsi" w:cstheme="minorHAnsi"/>
-          <w:sz w:val="22"/>
-          <w:szCs w:val="22"/>
-        </w:rPr>
-        <w:t>initiali</w:t>
-      </w:r>
-      <w:r>
-        <w:rPr>
-          <w:rFonts w:asciiTheme="minorHAnsi" w:hAnsiTheme="minorHAnsi" w:cstheme="minorHAnsi"/>
-          <w:sz w:val="22"/>
-          <w:szCs w:val="22"/>
-        </w:rPr>
-        <w:t>s</w:t>
-      </w:r>
-      <w:r>
-        <w:rPr>
-          <w:rFonts w:asciiTheme="minorHAnsi" w:hAnsiTheme="minorHAnsi" w:cstheme="minorHAnsi"/>
-          <w:sz w:val="22"/>
-          <w:szCs w:val="22"/>
-        </w:rPr>
-        <w:t>ation</w:t>
-      </w:r>
-      <w:proofErr w:type="spellEnd"/>
-      <w:r>
-        <w:rPr>
-          <w:rFonts w:asciiTheme="minorHAnsi" w:hAnsiTheme="minorHAnsi" w:cstheme="minorHAnsi"/>
-          <w:sz w:val="22"/>
-          <w:szCs w:val="22"/>
-        </w:rPr>
-        <w:t xml:space="preserve"> may delay convergence or result in suboptimal solutions</w:t>
+        <w:t>ation may delay convergence or result in suboptimal solutions</w:t>
       </w:r>
       <w:r>
         <w:rPr>
@@ -5210,21 +5083,7 @@
         <w:rPr>
           <w:rFonts w:cstheme="minorHAnsi"/>
         </w:rPr>
-        <w:t xml:space="preserve">If </w:t>
-      </w:r>
-      <w:proofErr w:type="spellStart"/>
-      <w:r>
-        <w:rPr>
-          <w:rFonts w:cstheme="minorHAnsi"/>
-        </w:rPr>
-        <w:t>its</w:t>
-      </w:r>
-      <w:proofErr w:type="spellEnd"/>
-      <w:r>
-        <w:rPr>
-          <w:rFonts w:cstheme="minorHAnsi"/>
-        </w:rPr>
-        <w:t xml:space="preserve"> too high</w:t>
+        <w:t>If its too high</w:t>
       </w:r>
       <w:r>
         <w:rPr>
@@ -5242,21 +5101,7 @@
         <w:rPr>
           <w:rFonts w:cstheme="minorHAnsi"/>
         </w:rPr>
-        <w:t>Particles may ignore the global best (</w:t>
-      </w:r>
-      <w:proofErr w:type="spellStart"/>
-      <w:r>
-        <w:rPr>
-          <w:rFonts w:cstheme="minorHAnsi"/>
-        </w:rPr>
-        <w:t>gBest</w:t>
-      </w:r>
-      <w:proofErr w:type="spellEnd"/>
-      <w:r>
-        <w:rPr>
-          <w:rFonts w:cstheme="minorHAnsi"/>
-        </w:rPr>
-        <w:t>), causing premature convergence on a local optimum</w:t>
+        <w:t>Particles may ignore the global best (gBest), causing premature convergence on a local optimum</w:t>
       </w:r>
       <w:r>
         <w:rPr>
@@ -5360,21 +5205,7 @@
         <w:rPr>
           <w:rFonts w:cstheme="minorHAnsi"/>
         </w:rPr>
-        <w:t xml:space="preserve">If </w:t>
-      </w:r>
-      <w:proofErr w:type="spellStart"/>
-      <w:r>
-        <w:rPr>
-          <w:rFonts w:cstheme="minorHAnsi"/>
-        </w:rPr>
-        <w:t>its</w:t>
-      </w:r>
-      <w:proofErr w:type="spellEnd"/>
-      <w:r>
-        <w:rPr>
-          <w:rFonts w:cstheme="minorHAnsi"/>
-        </w:rPr>
-        <w:t xml:space="preserve"> too high</w:t>
+        <w:t>If its too high</w:t>
       </w:r>
       <w:r>
         <w:rPr>
@@ -5551,21 +5382,7 @@
         <w:rPr>
           <w:rFonts w:cstheme="minorHAnsi"/>
         </w:rPr>
-        <w:t xml:space="preserve">If </w:t>
-      </w:r>
-      <w:proofErr w:type="spellStart"/>
-      <w:r>
-        <w:rPr>
-          <w:rFonts w:cstheme="minorHAnsi"/>
-        </w:rPr>
-        <w:t>its</w:t>
-      </w:r>
-      <w:proofErr w:type="spellEnd"/>
-      <w:r>
-        <w:rPr>
-          <w:rFonts w:cstheme="minorHAnsi"/>
-        </w:rPr>
-        <w:t xml:space="preserve"> too high</w:t>
+        <w:t>If its too high</w:t>
       </w:r>
       <w:r>
         <w:rPr>
@@ -5642,21 +5459,7 @@
         <w:rPr>
           <w:rFonts w:cstheme="minorHAnsi"/>
         </w:rPr>
-        <w:t>This parameter adjusts the influence of the global best (</w:t>
-      </w:r>
-      <w:proofErr w:type="spellStart"/>
-      <w:r>
-        <w:rPr>
-          <w:rFonts w:cstheme="minorHAnsi"/>
-        </w:rPr>
-        <w:t>gBest</w:t>
-      </w:r>
-      <w:proofErr w:type="spellEnd"/>
-      <w:r>
-        <w:rPr>
-          <w:rFonts w:cstheme="minorHAnsi"/>
-        </w:rPr>
-        <w:t>) dynamically. In the early stages, the social influence is lower to promote exploration. As iterations proceed, it increases to encourage convergence towards the best solution</w:t>
+        <w:t>This parameter adjusts the influence of the global best (gBest) dynamically. In the early stages, the social influence is lower to promote exploration. As iterations proceed, it increases to encourage convergence towards the best solution</w:t>
       </w:r>
       <w:r>
         <w:rPr>
@@ -5705,15 +5508,7 @@
           <w:rFonts w:cstheme="minorHAnsi"/>
           <w:lang w:val="en-GB"/>
         </w:rPr>
-        <w:t xml:space="preserve">he social coefficient </w:t>
-      </w:r>
-      <w:proofErr w:type="spellStart"/>
-      <w:r>
-        <w:rPr>
-          <w:rFonts w:cstheme="minorHAnsi"/>
-          <w:lang w:val="en-GB"/>
-        </w:rPr>
-        <w:t>ω</w:t>
+        <w:t>he social coefficient ω</w:t>
       </w:r>
       <w:r>
         <w:rPr>
@@ -5723,7 +5518,6 @@
         </w:rPr>
         <w:t>t</w:t>
       </w:r>
-      <w:proofErr w:type="spellEnd"/>
       <w:r>
         <w:rPr>
           <w:rFonts w:cstheme="minorHAnsi"/>
@@ -5740,7 +5534,6 @@
           <w:rFonts w:cstheme="minorHAnsi"/>
         </w:rPr>
       </w:pPr>
-      <w:proofErr w:type="spellStart"/>
       <w:r>
         <w:rPr>
           <w:rFonts w:cstheme="minorHAnsi"/>
@@ -5760,7 +5553,6 @@
         </w:rPr>
         <w:t>t</w:t>
       </w:r>
-      <w:proofErr w:type="spellEnd"/>
       <w:r>
         <w:rPr>
           <w:rFonts w:cstheme="minorHAnsi"/>
@@ -5788,7 +5580,6 @@
         </w:rPr>
         <w:t xml:space="preserve"> </w:t>
       </w:r>
-      <w:proofErr w:type="spellStart"/>
       <w:r>
         <w:rPr>
           <w:rFonts w:cstheme="minorHAnsi"/>
@@ -5808,7 +5599,6 @@
         </w:rPr>
         <w:t>min</w:t>
       </w:r>
-      <w:proofErr w:type="spellEnd"/>
       <w:r>
         <w:rPr>
           <w:rFonts w:cstheme="minorHAnsi"/>
@@ -5843,17 +5633,7 @@
           <w:bCs/>
           <w:lang w:val="en-GB"/>
         </w:rPr>
-        <w:t>(</w:t>
-      </w:r>
-      <w:proofErr w:type="spellStart"/>
-      <w:r>
-        <w:rPr>
-          <w:rFonts w:cstheme="minorHAnsi"/>
-          <w:b/>
-          <w:bCs/>
-          <w:lang w:val="en-GB"/>
-        </w:rPr>
-        <w:t>ω</w:t>
+        <w:t>(ω</w:t>
       </w:r>
       <w:r>
         <w:rPr>
@@ -5884,7 +5664,6 @@
         </w:rPr>
         <w:t>min</w:t>
       </w:r>
-      <w:proofErr w:type="spellEnd"/>
       <w:r>
         <w:rPr>
           <w:rFonts w:cstheme="minorHAnsi"/>
@@ -5975,7 +5754,6 @@
           <w:lang w:val="en-GB"/>
         </w:rPr>
       </w:pPr>
-      <w:proofErr w:type="spellStart"/>
       <w:r>
         <w:rPr>
           <w:rFonts w:cstheme="minorHAnsi"/>
@@ -5991,7 +5769,6 @@
         </w:rPr>
         <w:t>min</w:t>
       </w:r>
-      <w:proofErr w:type="spellEnd"/>
       <w:r>
         <w:rPr>
           <w:rFonts w:cstheme="minorHAnsi"/>
@@ -6024,7 +5801,6 @@
           <w:lang w:val="en-GB"/>
         </w:rPr>
       </w:pPr>
-      <w:proofErr w:type="spellStart"/>
       <w:r>
         <w:rPr>
           <w:rFonts w:cstheme="minorHAnsi"/>
@@ -6040,7 +5816,6 @@
         </w:rPr>
         <w:t>max</w:t>
       </w:r>
-      <w:proofErr w:type="spellEnd"/>
       <w:r>
         <w:rPr>
           <w:rFonts w:cstheme="minorHAnsi"/>
@@ -6296,21 +6071,7 @@
         <w:rPr>
           <w:rFonts w:cstheme="minorHAnsi"/>
         </w:rPr>
-        <w:t>Personal Best (</w:t>
-      </w:r>
-      <w:proofErr w:type="spellStart"/>
-      <w:r>
-        <w:rPr>
-          <w:rFonts w:cstheme="minorHAnsi"/>
-        </w:rPr>
-        <w:t>pBest</w:t>
-      </w:r>
-      <w:proofErr w:type="spellEnd"/>
-      <w:r>
-        <w:rPr>
-          <w:rFonts w:cstheme="minorHAnsi"/>
-        </w:rPr>
-        <w:t xml:space="preserve">): </w:t>
+        <w:t xml:space="preserve">Personal Best (pBest): </w:t>
       </w:r>
       <w:r>
         <w:rPr>
@@ -6341,21 +6102,7 @@
         <w:rPr>
           <w:rFonts w:cstheme="minorHAnsi"/>
         </w:rPr>
-        <w:t>Global Best (</w:t>
-      </w:r>
-      <w:proofErr w:type="spellStart"/>
-      <w:r>
-        <w:rPr>
-          <w:rFonts w:cstheme="minorHAnsi"/>
-        </w:rPr>
-        <w:t>gBest</w:t>
-      </w:r>
-      <w:proofErr w:type="spellEnd"/>
-      <w:r>
-        <w:rPr>
-          <w:rFonts w:cstheme="minorHAnsi"/>
-        </w:rPr>
-        <w:t xml:space="preserve">): </w:t>
+        <w:t xml:space="preserve">Global Best (gBest): </w:t>
       </w:r>
       <w:r>
         <w:rPr>
@@ -6941,37 +6688,21 @@
           <w:rFonts w:cstheme="minorHAnsi"/>
           <w:lang w:val="en-US"/>
         </w:rPr>
-        <w:t xml:space="preserve">ACO is better suited for discrete problems, whereas PSO excels in continuous </w:t>
-      </w:r>
-      <w:proofErr w:type="spellStart"/>
+        <w:t>ACO is better suited for discrete problems, whereas PSO excels in continuous optimi</w:t>
+      </w:r>
       <w:r>
         <w:rPr>
           <w:rFonts w:cstheme="minorHAnsi"/>
           <w:lang w:val="en-US"/>
         </w:rPr>
-        <w:t>optimi</w:t>
+        <w:t>s</w:t>
       </w:r>
       <w:r>
         <w:rPr>
           <w:rFonts w:cstheme="minorHAnsi"/>
           <w:lang w:val="en-US"/>
         </w:rPr>
-        <w:t>s</w:t>
-      </w:r>
-      <w:r>
-        <w:rPr>
-          <w:rFonts w:cstheme="minorHAnsi"/>
-          <w:lang w:val="en-US"/>
-        </w:rPr>
-        <w:t>ation</w:t>
-      </w:r>
-      <w:proofErr w:type="spellEnd"/>
-      <w:r>
-        <w:rPr>
-          <w:rFonts w:cstheme="minorHAnsi"/>
-          <w:lang w:val="en-US"/>
-        </w:rPr>
-        <w:t xml:space="preserve"> tasks</w:t>
+        <w:t>ation tasks</w:t>
       </w:r>
     </w:p>
     <w:p>
@@ -7228,7 +6959,7 @@
           <w:noProof/>
         </w:rPr>
         <w:drawing>
-          <wp:inline distT="0" distB="0" distL="0" distR="0" wp14:anchorId="26997ECF" wp14:editId="14CDD38A">
+          <wp:inline distT="0" distB="0" distL="0" distR="0" wp14:anchorId="26997ECF" wp14:editId="1F73919D">
             <wp:extent cx="5267459" cy="2416996"/>
             <wp:effectExtent l="0" t="38100" r="180975" b="231140"/>
             <wp:docPr id="9" name="Picture 8">
@@ -7843,23 +7574,37 @@
           <w:rFonts w:cstheme="minorHAnsi"/>
           <w:lang w:val="en-GB"/>
         </w:rPr>
+        <w:t>import numpy as np</w:t>
+      </w:r>
+      <w:r>
+        <w:rPr>
+          <w:rFonts w:cstheme="minorHAnsi"/>
+          <w:lang w:val="en-GB"/>
+        </w:rPr>
+        <w:br/>
+      </w:r>
+      <w:r>
+        <w:rPr>
+          <w:rFonts w:cstheme="minorHAnsi"/>
+          <w:lang w:val="en-GB"/>
+        </w:rPr>
         <w:t xml:space="preserve">import </w:t>
       </w:r>
-      <w:proofErr w:type="spellStart"/>
-      <w:r>
-        <w:rPr>
-          <w:rFonts w:cstheme="minorHAnsi"/>
-          <w:lang w:val="en-GB"/>
-        </w:rPr>
-        <w:t>numpy</w:t>
-      </w:r>
-      <w:proofErr w:type="spellEnd"/>
-      <w:r>
-        <w:rPr>
-          <w:rFonts w:cstheme="minorHAnsi"/>
-          <w:lang w:val="en-GB"/>
-        </w:rPr>
-        <w:t xml:space="preserve"> as np</w:t>
+      <w:proofErr w:type="gramStart"/>
+      <w:r>
+        <w:rPr>
+          <w:rFonts w:cstheme="minorHAnsi"/>
+          <w:lang w:val="en-GB"/>
+        </w:rPr>
+        <w:t>matplotlib.pyplot</w:t>
+      </w:r>
+      <w:proofErr w:type="gramEnd"/>
+      <w:r>
+        <w:rPr>
+          <w:rFonts w:cstheme="minorHAnsi"/>
+          <w:lang w:val="en-GB"/>
+        </w:rPr>
+        <w:t xml:space="preserve"> as plt</w:t>
       </w:r>
       <w:r>
         <w:rPr>
@@ -7873,35 +7618,70 @@
           <w:rFonts w:cstheme="minorHAnsi"/>
           <w:lang w:val="en-GB"/>
         </w:rPr>
-        <w:t xml:space="preserve">import </w:t>
-      </w:r>
-      <w:proofErr w:type="spellStart"/>
+        <w:t>import AntColonyOptimisation as ACO</w:t>
+      </w:r>
+    </w:p>
+    <w:p>
+      <w:pPr>
+        <w:ind w:left="720"/>
+        <w:rPr>
+          <w:rFonts w:cstheme="minorHAnsi"/>
+          <w:lang w:val="en-GB"/>
+        </w:rPr>
+      </w:pPr>
+      <w:r>
+        <w:rPr>
+          <w:rFonts w:cstheme="minorHAnsi"/>
+          <w:lang w:val="en-GB"/>
+        </w:rPr>
+        <w:t># Cities coordinates (for TSP)</w:t>
+      </w:r>
+      <w:r>
+        <w:rPr>
+          <w:rFonts w:cstheme="minorHAnsi"/>
+          <w:lang w:val="en-GB"/>
+        </w:rPr>
+        <w:br/>
+      </w:r>
+      <w:r>
+        <w:rPr>
+          <w:rFonts w:cstheme="minorHAnsi"/>
+          <w:lang w:val="en-GB"/>
+        </w:rPr>
+        <w:t xml:space="preserve">cities = </w:t>
+      </w:r>
       <w:proofErr w:type="gramStart"/>
       <w:r>
         <w:rPr>
           <w:rFonts w:cstheme="minorHAnsi"/>
           <w:lang w:val="en-GB"/>
         </w:rPr>
-        <w:t>matplotlib.pyplot</w:t>
-      </w:r>
-      <w:proofErr w:type="spellEnd"/>
+        <w:t>np.array</w:t>
+      </w:r>
       <w:proofErr w:type="gramEnd"/>
       <w:r>
         <w:rPr>
           <w:rFonts w:cstheme="minorHAnsi"/>
           <w:lang w:val="en-GB"/>
         </w:rPr>
-        <w:t xml:space="preserve"> as </w:t>
-      </w:r>
-      <w:proofErr w:type="spellStart"/>
-      <w:r>
-        <w:rPr>
-          <w:rFonts w:cstheme="minorHAnsi"/>
-          <w:lang w:val="en-GB"/>
-        </w:rPr>
-        <w:t>plt</w:t>
-      </w:r>
-      <w:proofErr w:type="spellEnd"/>
+        <w:t>([[0, 0], [1, 5], [5, 3], [2, 2], [3, 6], [6, 0], [4, 4], [7, 1], [8, 7], [9, 2]])</w:t>
+      </w:r>
+    </w:p>
+    <w:p>
+      <w:pPr>
+        <w:ind w:left="720"/>
+        <w:rPr>
+          <w:rFonts w:cstheme="minorHAnsi"/>
+          <w:lang w:val="en-GB"/>
+        </w:rPr>
+      </w:pPr>
+      <w:r>
+        <w:rPr>
+          <w:rFonts w:cstheme="minorHAnsi"/>
+          <w:lang w:val="en-GB"/>
+        </w:rPr>
+        <w:t># ACO parameters</w:t>
+      </w:r>
       <w:r>
         <w:rPr>
           <w:rFonts w:cstheme="minorHAnsi"/>
@@ -7914,23 +7694,133 @@
           <w:rFonts w:cstheme="minorHAnsi"/>
           <w:lang w:val="en-GB"/>
         </w:rPr>
-        <w:t xml:space="preserve">import </w:t>
-      </w:r>
-      <w:proofErr w:type="spellStart"/>
-      <w:r>
-        <w:rPr>
-          <w:rFonts w:cstheme="minorHAnsi"/>
-          <w:lang w:val="en-GB"/>
-        </w:rPr>
-        <w:t>AntColonyOptimisation</w:t>
-      </w:r>
-      <w:proofErr w:type="spellEnd"/>
-      <w:r>
-        <w:rPr>
-          <w:rFonts w:cstheme="minorHAnsi"/>
-          <w:lang w:val="en-GB"/>
-        </w:rPr>
-        <w:t xml:space="preserve"> as ACO</w:t>
+        <w:t>num_ants = 10</w:t>
+      </w:r>
+      <w:r>
+        <w:rPr>
+          <w:rFonts w:cstheme="minorHAnsi"/>
+          <w:lang w:val="en-GB"/>
+        </w:rPr>
+        <w:br/>
+      </w:r>
+      <w:r>
+        <w:rPr>
+          <w:rFonts w:cstheme="minorHAnsi"/>
+          <w:lang w:val="en-GB"/>
+        </w:rPr>
+        <w:t>alpha = 1</w:t>
+      </w:r>
+      <w:r>
+        <w:rPr>
+          <w:rFonts w:cstheme="minorHAnsi"/>
+          <w:lang w:val="en-GB"/>
+        </w:rPr>
+        <w:br/>
+      </w:r>
+      <w:r>
+        <w:rPr>
+          <w:rFonts w:cstheme="minorHAnsi"/>
+          <w:lang w:val="en-GB"/>
+        </w:rPr>
+        <w:t>beta = 2</w:t>
+      </w:r>
+      <w:r>
+        <w:rPr>
+          <w:rFonts w:cstheme="minorHAnsi"/>
+          <w:lang w:val="en-GB"/>
+        </w:rPr>
+        <w:br/>
+      </w:r>
+      <w:r>
+        <w:rPr>
+          <w:rFonts w:cstheme="minorHAnsi"/>
+          <w:lang w:val="en-GB"/>
+        </w:rPr>
+        <w:t>rho = 0.1</w:t>
+      </w:r>
+      <w:r>
+        <w:rPr>
+          <w:rFonts w:cstheme="minorHAnsi"/>
+          <w:lang w:val="en-GB"/>
+        </w:rPr>
+        <w:br/>
+      </w:r>
+      <w:r>
+        <w:rPr>
+          <w:rFonts w:cstheme="minorHAnsi"/>
+          <w:lang w:val="en-GB"/>
+        </w:rPr>
+        <w:t>q = 100</w:t>
+      </w:r>
+      <w:r>
+        <w:rPr>
+          <w:rFonts w:cstheme="minorHAnsi"/>
+          <w:lang w:val="en-GB"/>
+        </w:rPr>
+        <w:br/>
+      </w:r>
+      <w:r>
+        <w:rPr>
+          <w:rFonts w:cstheme="minorHAnsi"/>
+          <w:lang w:val="en-GB"/>
+        </w:rPr>
+        <w:t>dynamic_exploration_rate = 0.8</w:t>
+      </w:r>
+      <w:r>
+        <w:rPr>
+          <w:rFonts w:cstheme="minorHAnsi"/>
+          <w:lang w:val="en-GB"/>
+        </w:rPr>
+        <w:br/>
+      </w:r>
+      <w:r>
+        <w:rPr>
+          <w:rFonts w:cstheme="minorHAnsi"/>
+          <w:lang w:val="en-GB"/>
+        </w:rPr>
+        <w:t>max_iterations = 100</w:t>
+      </w:r>
+      <w:r>
+        <w:rPr>
+          <w:rFonts w:cstheme="minorHAnsi"/>
+          <w:lang w:val="en-GB"/>
+        </w:rPr>
+        <w:br/>
+      </w:r>
+      <w:r>
+        <w:rPr>
+          <w:rFonts w:cstheme="minorHAnsi"/>
+          <w:lang w:val="en-GB"/>
+        </w:rPr>
+        <w:t>aco = ACO.AntColonyOptimisation(cities, num_ants, alpha, beta, rho, q, dynamic_exploration_rate)</w:t>
+      </w:r>
+      <w:r>
+        <w:rPr>
+          <w:rFonts w:cstheme="minorHAnsi"/>
+          <w:lang w:val="en-GB"/>
+        </w:rPr>
+        <w:br/>
+      </w:r>
+      <w:r>
+        <w:rPr>
+          <w:rFonts w:cstheme="minorHAnsi"/>
+          <w:lang w:val="en-GB"/>
+        </w:rPr>
+        <w:t>best_solution, best_distance</w:t>
+      </w:r>
+      <w:r>
+        <w:rPr>
+          <w:rFonts w:cstheme="minorHAnsi"/>
+          <w:lang w:val="en-GB"/>
+        </w:rPr>
+        <w:t>, _</w:t>
+      </w:r>
+      <w:r>
+        <w:rPr>
+          <w:rFonts w:cstheme="minorHAnsi"/>
+          <w:lang w:val="en-GB"/>
+        </w:rPr>
+        <w:t xml:space="preserve"> = aco.run(max_iterations)</w:t>
       </w:r>
     </w:p>
     <w:p>
@@ -7946,7 +7836,7 @@
           <w:rFonts w:cstheme="minorHAnsi"/>
           <w:lang w:val="en-GB"/>
         </w:rPr>
-        <w:t># Cities coordinates (for TSP)</w:t>
+        <w:t># Plotting the best route</w:t>
       </w:r>
       <w:r>
         <w:rPr>
@@ -7960,41 +7850,7 @@
           <w:rFonts w:cstheme="minorHAnsi"/>
           <w:lang w:val="en-GB"/>
         </w:rPr>
-        <w:t xml:space="preserve">cities = </w:t>
-      </w:r>
-      <w:proofErr w:type="spellStart"/>
-      <w:proofErr w:type="gramStart"/>
-      <w:r>
-        <w:rPr>
-          <w:rFonts w:cstheme="minorHAnsi"/>
-          <w:lang w:val="en-GB"/>
-        </w:rPr>
-        <w:t>np.array</w:t>
-      </w:r>
-      <w:proofErr w:type="spellEnd"/>
-      <w:proofErr w:type="gramEnd"/>
-      <w:r>
-        <w:rPr>
-          <w:rFonts w:cstheme="minorHAnsi"/>
-          <w:lang w:val="en-GB"/>
-        </w:rPr>
-        <w:t>([[0, 0], [1, 5], [5, 3], [2, 2], [3, 6], [6, 0], [4, 4], [7, 1], [8, 7], [9, 2]])</w:t>
-      </w:r>
-    </w:p>
-    <w:p>
-      <w:pPr>
-        <w:ind w:left="720"/>
-        <w:rPr>
-          <w:rFonts w:cstheme="minorHAnsi"/>
-          <w:lang w:val="en-GB"/>
-        </w:rPr>
-      </w:pPr>
-      <w:r>
-        <w:rPr>
-          <w:rFonts w:cstheme="minorHAnsi"/>
-          <w:lang w:val="en-GB"/>
-        </w:rPr>
-        <w:t># ACO parameters</w:t>
+        <w:t>best_route = np.array([cities[city] for city in best_solution + [best_solution[0]]])</w:t>
       </w:r>
       <w:r>
         <w:rPr>
@@ -8003,21 +7859,12 @@
         </w:rPr>
         <w:br/>
       </w:r>
-      <w:proofErr w:type="spellStart"/>
-      <w:r>
-        <w:rPr>
-          <w:rFonts w:cstheme="minorHAnsi"/>
-          <w:lang w:val="en-GB"/>
-        </w:rPr>
-        <w:t>num_ants</w:t>
-      </w:r>
-      <w:proofErr w:type="spellEnd"/>
-      <w:r>
-        <w:rPr>
-          <w:rFonts w:cstheme="minorHAnsi"/>
-          <w:lang w:val="en-GB"/>
-        </w:rPr>
-        <w:t xml:space="preserve"> = 10</w:t>
+      <w:r>
+        <w:rPr>
+          <w:rFonts w:cstheme="minorHAnsi"/>
+          <w:lang w:val="en-GB"/>
+        </w:rPr>
+        <w:t>plt.plot(best_route[:, 0], best_route[:, 1], marker='o', color='b')</w:t>
       </w:r>
       <w:r>
         <w:rPr>
@@ -8031,7 +7878,7 @@
           <w:rFonts w:cstheme="minorHAnsi"/>
           <w:lang w:val="en-GB"/>
         </w:rPr>
-        <w:t>alpha = 1</w:t>
+        <w:t>plt.title(f"Best Route Found (Distance: {best_distance:.2f})")</w:t>
       </w:r>
       <w:r>
         <w:rPr>
@@ -8045,7 +7892,7 @@
           <w:rFonts w:cstheme="minorHAnsi"/>
           <w:lang w:val="en-GB"/>
         </w:rPr>
-        <w:t>beta = 2</w:t>
+        <w:t>plt.xlabel("X")</w:t>
       </w:r>
       <w:r>
         <w:rPr>
@@ -8059,7 +7906,8 @@
           <w:rFonts w:cstheme="minorHAnsi"/>
           <w:lang w:val="en-GB"/>
         </w:rPr>
-        <w:t>rho = 0.1</w:t>
+        <w:lastRenderedPageBreak/>
+        <w:t>plt.ylabel("Y")</w:t>
       </w:r>
       <w:r>
         <w:rPr>
@@ -8073,7 +7921,7 @@
           <w:rFonts w:cstheme="minorHAnsi"/>
           <w:lang w:val="en-GB"/>
         </w:rPr>
-        <w:t>q = 100</w:t>
+        <w:t>plt.grid(True)</w:t>
       </w:r>
       <w:r>
         <w:rPr>
@@ -8082,476 +7930,12 @@
         </w:rPr>
         <w:br/>
       </w:r>
-      <w:proofErr w:type="spellStart"/>
-      <w:r>
-        <w:rPr>
-          <w:rFonts w:cstheme="minorHAnsi"/>
-          <w:lang w:val="en-GB"/>
-        </w:rPr>
-        <w:t>dynamic_exploration_rate</w:t>
-      </w:r>
-      <w:proofErr w:type="spellEnd"/>
-      <w:r>
-        <w:rPr>
-          <w:rFonts w:cstheme="minorHAnsi"/>
-          <w:lang w:val="en-GB"/>
-        </w:rPr>
-        <w:t xml:space="preserve"> = 0.8</w:t>
-      </w:r>
-      <w:r>
-        <w:rPr>
-          <w:rFonts w:cstheme="minorHAnsi"/>
-          <w:lang w:val="en-GB"/>
-        </w:rPr>
-        <w:br/>
-      </w:r>
-      <w:proofErr w:type="spellStart"/>
-      <w:r>
-        <w:rPr>
-          <w:rFonts w:cstheme="minorHAnsi"/>
-          <w:lang w:val="en-GB"/>
-        </w:rPr>
-        <w:t>max_iterations</w:t>
-      </w:r>
-      <w:proofErr w:type="spellEnd"/>
-      <w:r>
-        <w:rPr>
-          <w:rFonts w:cstheme="minorHAnsi"/>
-          <w:lang w:val="en-GB"/>
-        </w:rPr>
-        <w:t xml:space="preserve"> = 100</w:t>
-      </w:r>
-      <w:r>
-        <w:rPr>
-          <w:rFonts w:cstheme="minorHAnsi"/>
-          <w:lang w:val="en-GB"/>
-        </w:rPr>
-        <w:br/>
-      </w:r>
-      <w:proofErr w:type="spellStart"/>
-      <w:r>
-        <w:rPr>
-          <w:rFonts w:cstheme="minorHAnsi"/>
-          <w:lang w:val="en-GB"/>
-        </w:rPr>
-        <w:t>aco</w:t>
-      </w:r>
-      <w:proofErr w:type="spellEnd"/>
-      <w:r>
-        <w:rPr>
-          <w:rFonts w:cstheme="minorHAnsi"/>
-          <w:lang w:val="en-GB"/>
-        </w:rPr>
-        <w:t xml:space="preserve"> = </w:t>
-      </w:r>
-      <w:proofErr w:type="spellStart"/>
-      <w:r>
-        <w:rPr>
-          <w:rFonts w:cstheme="minorHAnsi"/>
-          <w:lang w:val="en-GB"/>
-        </w:rPr>
-        <w:t>ACO.AntColonyOptimisation</w:t>
-      </w:r>
-      <w:proofErr w:type="spellEnd"/>
-      <w:r>
-        <w:rPr>
-          <w:rFonts w:cstheme="minorHAnsi"/>
-          <w:lang w:val="en-GB"/>
-        </w:rPr>
-        <w:t xml:space="preserve">(cities, </w:t>
-      </w:r>
-      <w:proofErr w:type="spellStart"/>
-      <w:r>
-        <w:rPr>
-          <w:rFonts w:cstheme="minorHAnsi"/>
-          <w:lang w:val="en-GB"/>
-        </w:rPr>
-        <w:t>num_ants</w:t>
-      </w:r>
-      <w:proofErr w:type="spellEnd"/>
-      <w:r>
-        <w:rPr>
-          <w:rFonts w:cstheme="minorHAnsi"/>
-          <w:lang w:val="en-GB"/>
-        </w:rPr>
-        <w:t xml:space="preserve">, alpha, beta, rho, q, </w:t>
-      </w:r>
-      <w:proofErr w:type="spellStart"/>
-      <w:r>
-        <w:rPr>
-          <w:rFonts w:cstheme="minorHAnsi"/>
-          <w:lang w:val="en-GB"/>
-        </w:rPr>
-        <w:t>dynamic_exploration_rate</w:t>
-      </w:r>
-      <w:proofErr w:type="spellEnd"/>
-      <w:r>
-        <w:rPr>
-          <w:rFonts w:cstheme="minorHAnsi"/>
-          <w:lang w:val="en-GB"/>
-        </w:rPr>
-        <w:t>)</w:t>
-      </w:r>
-      <w:r>
-        <w:rPr>
-          <w:rFonts w:cstheme="minorHAnsi"/>
-          <w:lang w:val="en-GB"/>
-        </w:rPr>
-        <w:br/>
-      </w:r>
-      <w:proofErr w:type="spellStart"/>
-      <w:r>
-        <w:rPr>
-          <w:rFonts w:cstheme="minorHAnsi"/>
-          <w:lang w:val="en-GB"/>
-        </w:rPr>
-        <w:t>best_solution</w:t>
-      </w:r>
-      <w:proofErr w:type="spellEnd"/>
-      <w:r>
-        <w:rPr>
-          <w:rFonts w:cstheme="minorHAnsi"/>
-          <w:lang w:val="en-GB"/>
-        </w:rPr>
-        <w:t xml:space="preserve">, </w:t>
-      </w:r>
-      <w:proofErr w:type="spellStart"/>
-      <w:r>
-        <w:rPr>
-          <w:rFonts w:cstheme="minorHAnsi"/>
-          <w:lang w:val="en-GB"/>
-        </w:rPr>
-        <w:t>best_distance</w:t>
-      </w:r>
-      <w:proofErr w:type="spellEnd"/>
-      <w:r>
-        <w:rPr>
-          <w:rFonts w:cstheme="minorHAnsi"/>
-          <w:lang w:val="en-GB"/>
-        </w:rPr>
-        <w:t xml:space="preserve"> = </w:t>
-      </w:r>
-      <w:proofErr w:type="spellStart"/>
-      <w:r>
-        <w:rPr>
-          <w:rFonts w:cstheme="minorHAnsi"/>
-          <w:lang w:val="en-GB"/>
-        </w:rPr>
-        <w:t>aco.run</w:t>
-      </w:r>
-      <w:proofErr w:type="spellEnd"/>
-      <w:r>
-        <w:rPr>
-          <w:rFonts w:cstheme="minorHAnsi"/>
-          <w:lang w:val="en-GB"/>
-        </w:rPr>
-        <w:t>(</w:t>
-      </w:r>
-      <w:proofErr w:type="spellStart"/>
-      <w:r>
-        <w:rPr>
-          <w:rFonts w:cstheme="minorHAnsi"/>
-          <w:lang w:val="en-GB"/>
-        </w:rPr>
-        <w:t>max_iterations</w:t>
-      </w:r>
-      <w:proofErr w:type="spellEnd"/>
-      <w:r>
-        <w:rPr>
-          <w:rFonts w:cstheme="minorHAnsi"/>
-          <w:lang w:val="en-GB"/>
-        </w:rPr>
-        <w:t>)</w:t>
-      </w:r>
-    </w:p>
-    <w:p>
-      <w:pPr>
-        <w:ind w:left="720"/>
-        <w:rPr>
-          <w:rFonts w:cstheme="minorHAnsi"/>
-          <w:lang w:val="en-GB"/>
-        </w:rPr>
-      </w:pPr>
-      <w:r>
-        <w:rPr>
-          <w:rFonts w:cstheme="minorHAnsi"/>
-          <w:lang w:val="en-GB"/>
-        </w:rPr>
-        <w:t># Plotting the best route</w:t>
-      </w:r>
-      <w:r>
-        <w:rPr>
-          <w:rFonts w:cstheme="minorHAnsi"/>
-          <w:lang w:val="en-GB"/>
-        </w:rPr>
-        <w:br/>
-      </w:r>
-      <w:proofErr w:type="spellStart"/>
-      <w:r>
-        <w:rPr>
-          <w:rFonts w:cstheme="minorHAnsi"/>
-          <w:lang w:val="en-GB"/>
-        </w:rPr>
-        <w:t>best_route</w:t>
-      </w:r>
-      <w:proofErr w:type="spellEnd"/>
-      <w:r>
-        <w:rPr>
-          <w:rFonts w:cstheme="minorHAnsi"/>
-          <w:lang w:val="en-GB"/>
-        </w:rPr>
-        <w:t xml:space="preserve"> = </w:t>
-      </w:r>
-      <w:proofErr w:type="spellStart"/>
-      <w:r>
-        <w:rPr>
-          <w:rFonts w:cstheme="minorHAnsi"/>
-          <w:lang w:val="en-GB"/>
-        </w:rPr>
-        <w:t>np.array</w:t>
-      </w:r>
-      <w:proofErr w:type="spellEnd"/>
-      <w:r>
-        <w:rPr>
-          <w:rFonts w:cstheme="minorHAnsi"/>
-          <w:lang w:val="en-GB"/>
-        </w:rPr>
-        <w:t xml:space="preserve">([cities[city] for city in </w:t>
-      </w:r>
-      <w:proofErr w:type="spellStart"/>
-      <w:r>
-        <w:rPr>
-          <w:rFonts w:cstheme="minorHAnsi"/>
-          <w:lang w:val="en-GB"/>
-        </w:rPr>
-        <w:t>best_solution</w:t>
-      </w:r>
-      <w:proofErr w:type="spellEnd"/>
-      <w:r>
-        <w:rPr>
-          <w:rFonts w:cstheme="minorHAnsi"/>
-          <w:lang w:val="en-GB"/>
-        </w:rPr>
-        <w:t xml:space="preserve"> + [</w:t>
-      </w:r>
-      <w:proofErr w:type="spellStart"/>
-      <w:r>
-        <w:rPr>
-          <w:rFonts w:cstheme="minorHAnsi"/>
-          <w:lang w:val="en-GB"/>
-        </w:rPr>
-        <w:t>best_solution</w:t>
-      </w:r>
-      <w:proofErr w:type="spellEnd"/>
-      <w:r>
-        <w:rPr>
-          <w:rFonts w:cstheme="minorHAnsi"/>
-          <w:lang w:val="en-GB"/>
-        </w:rPr>
-        <w:t>[0]]])</w:t>
-      </w:r>
-      <w:r>
-        <w:rPr>
-          <w:rFonts w:cstheme="minorHAnsi"/>
-          <w:lang w:val="en-GB"/>
-        </w:rPr>
-        <w:br/>
-      </w:r>
-      <w:proofErr w:type="spellStart"/>
-      <w:r>
-        <w:rPr>
-          <w:rFonts w:cstheme="minorHAnsi"/>
-          <w:lang w:val="en-GB"/>
-        </w:rPr>
-        <w:t>plt.plot</w:t>
-      </w:r>
-      <w:proofErr w:type="spellEnd"/>
-      <w:r>
-        <w:rPr>
-          <w:rFonts w:cstheme="minorHAnsi"/>
-          <w:lang w:val="en-GB"/>
-        </w:rPr>
-        <w:t>(</w:t>
-      </w:r>
-      <w:proofErr w:type="spellStart"/>
-      <w:r>
-        <w:rPr>
-          <w:rFonts w:cstheme="minorHAnsi"/>
-          <w:lang w:val="en-GB"/>
-        </w:rPr>
-        <w:t>best_route</w:t>
-      </w:r>
-      <w:proofErr w:type="spellEnd"/>
-      <w:r>
-        <w:rPr>
-          <w:rFonts w:cstheme="minorHAnsi"/>
-          <w:lang w:val="en-GB"/>
-        </w:rPr>
-        <w:t xml:space="preserve">[:, 0], </w:t>
-      </w:r>
-      <w:proofErr w:type="spellStart"/>
-      <w:r>
-        <w:rPr>
-          <w:rFonts w:cstheme="minorHAnsi"/>
-          <w:lang w:val="en-GB"/>
-        </w:rPr>
-        <w:t>best_route</w:t>
-      </w:r>
-      <w:proofErr w:type="spellEnd"/>
-      <w:r>
-        <w:rPr>
-          <w:rFonts w:cstheme="minorHAnsi"/>
-          <w:lang w:val="en-GB"/>
-        </w:rPr>
-        <w:t xml:space="preserve">[:, 1], marker='o', </w:t>
-      </w:r>
-      <w:proofErr w:type="spellStart"/>
-      <w:r>
-        <w:rPr>
-          <w:rFonts w:cstheme="minorHAnsi"/>
-          <w:lang w:val="en-GB"/>
-        </w:rPr>
-        <w:t>color</w:t>
-      </w:r>
-      <w:proofErr w:type="spellEnd"/>
-      <w:r>
-        <w:rPr>
-          <w:rFonts w:cstheme="minorHAnsi"/>
-          <w:lang w:val="en-GB"/>
-        </w:rPr>
-        <w:t>='b')</w:t>
-      </w:r>
-      <w:r>
-        <w:rPr>
-          <w:rFonts w:cstheme="minorHAnsi"/>
-          <w:lang w:val="en-GB"/>
-        </w:rPr>
-        <w:br/>
-      </w:r>
-      <w:proofErr w:type="spellStart"/>
-      <w:r>
-        <w:rPr>
-          <w:rFonts w:cstheme="minorHAnsi"/>
-          <w:lang w:val="en-GB"/>
-        </w:rPr>
-        <w:t>plt.title</w:t>
-      </w:r>
-      <w:proofErr w:type="spellEnd"/>
-      <w:r>
-        <w:rPr>
-          <w:rFonts w:cstheme="minorHAnsi"/>
-          <w:lang w:val="en-GB"/>
-        </w:rPr>
-        <w:t>(</w:t>
-      </w:r>
-      <w:proofErr w:type="spellStart"/>
-      <w:r>
-        <w:rPr>
-          <w:rFonts w:cstheme="minorHAnsi"/>
-          <w:lang w:val="en-GB"/>
-        </w:rPr>
-        <w:t>f"Best</w:t>
-      </w:r>
-      <w:proofErr w:type="spellEnd"/>
-      <w:r>
-        <w:rPr>
-          <w:rFonts w:cstheme="minorHAnsi"/>
-          <w:lang w:val="en-GB"/>
-        </w:rPr>
-        <w:t xml:space="preserve"> Route Found (Distance: {best_distance:.2f})")</w:t>
-      </w:r>
-      <w:r>
-        <w:rPr>
-          <w:rFonts w:cstheme="minorHAnsi"/>
-          <w:lang w:val="en-GB"/>
-        </w:rPr>
-        <w:br/>
-      </w:r>
-      <w:proofErr w:type="spellStart"/>
-      <w:r>
-        <w:rPr>
-          <w:rFonts w:cstheme="minorHAnsi"/>
-          <w:lang w:val="en-GB"/>
-        </w:rPr>
-        <w:t>plt.xlabel</w:t>
-      </w:r>
-      <w:proofErr w:type="spellEnd"/>
-      <w:r>
-        <w:rPr>
-          <w:rFonts w:cstheme="minorHAnsi"/>
-          <w:lang w:val="en-GB"/>
-        </w:rPr>
-        <w:t>("X")</w:t>
-      </w:r>
-      <w:r>
-        <w:rPr>
-          <w:rFonts w:cstheme="minorHAnsi"/>
-          <w:lang w:val="en-GB"/>
-        </w:rPr>
-        <w:br/>
-      </w:r>
-      <w:proofErr w:type="spellStart"/>
-      <w:r>
-        <w:rPr>
-          <w:rFonts w:cstheme="minorHAnsi"/>
-          <w:lang w:val="en-GB"/>
-        </w:rPr>
-        <w:lastRenderedPageBreak/>
-        <w:t>plt.ylabel</w:t>
-      </w:r>
-      <w:proofErr w:type="spellEnd"/>
-      <w:r>
-        <w:rPr>
-          <w:rFonts w:cstheme="minorHAnsi"/>
-          <w:lang w:val="en-GB"/>
-        </w:rPr>
-        <w:t>("Y")</w:t>
-      </w:r>
-      <w:r>
-        <w:rPr>
-          <w:rFonts w:cstheme="minorHAnsi"/>
-          <w:lang w:val="en-GB"/>
-        </w:rPr>
-        <w:br/>
-      </w:r>
-      <w:proofErr w:type="spellStart"/>
-      <w:r>
-        <w:rPr>
-          <w:rFonts w:cstheme="minorHAnsi"/>
-          <w:lang w:val="en-GB"/>
-        </w:rPr>
-        <w:t>plt.grid</w:t>
-      </w:r>
-      <w:proofErr w:type="spellEnd"/>
-      <w:r>
-        <w:rPr>
-          <w:rFonts w:cstheme="minorHAnsi"/>
-          <w:lang w:val="en-GB"/>
-        </w:rPr>
-        <w:t>(True)</w:t>
-      </w:r>
-      <w:r>
-        <w:rPr>
-          <w:rFonts w:cstheme="minorHAnsi"/>
-          <w:lang w:val="en-GB"/>
-        </w:rPr>
-        <w:br/>
-      </w:r>
-      <w:proofErr w:type="spellStart"/>
-      <w:r>
-        <w:rPr>
-          <w:rFonts w:cstheme="minorHAnsi"/>
-          <w:lang w:val="en-GB"/>
-        </w:rPr>
-        <w:t>plt.show</w:t>
-      </w:r>
-      <w:proofErr w:type="spellEnd"/>
-      <w:r>
-        <w:rPr>
-          <w:rFonts w:cstheme="minorHAnsi"/>
-          <w:lang w:val="en-GB"/>
-        </w:rPr>
-        <w:t>()</w:t>
+      <w:r>
+        <w:rPr>
+          <w:rFonts w:cstheme="minorHAnsi"/>
+          <w:lang w:val="en-GB"/>
+        </w:rPr>
+        <w:t>plt.show()</w:t>
       </w:r>
     </w:p>
     <w:p>
@@ -8594,15 +7978,13 @@
       </w:pPr>
       <w:r>
         <w:rPr>
-          <w:rFonts w:cstheme="minorHAnsi"/>
           <w:noProof/>
-          <w:lang w:val="en-US"/>
         </w:rPr>
         <w:drawing>
-          <wp:inline distT="0" distB="0" distL="0" distR="0" wp14:anchorId="6B819E1E" wp14:editId="03487C9F">
-            <wp:extent cx="3829630" cy="3017117"/>
-            <wp:effectExtent l="0" t="0" r="0" b="0"/>
-            <wp:docPr id="2012203929" name="Picture 1"/>
+          <wp:inline distT="0" distB="0" distL="0" distR="0" wp14:anchorId="38333D51" wp14:editId="3FA67243">
+            <wp:extent cx="3461303" cy="2843213"/>
+            <wp:effectExtent l="0" t="0" r="6350" b="0"/>
+            <wp:docPr id="77638086" name="Picture 4"/>
             <wp:cNvGraphicFramePr>
               <a:graphicFrameLocks xmlns:a="http://schemas.openxmlformats.org/drawingml/2006/main" noChangeAspect="1"/>
             </wp:cNvGraphicFramePr>
@@ -8610,23 +7992,36 @@
               <a:graphicData uri="http://schemas.openxmlformats.org/drawingml/2006/picture">
                 <pic:pic xmlns:pic="http://schemas.openxmlformats.org/drawingml/2006/picture">
                   <pic:nvPicPr>
-                    <pic:cNvPr id="2012203929" name=""/>
-                    <pic:cNvPicPr/>
+                    <pic:cNvPr id="0" name="Picture 7"/>
+                    <pic:cNvPicPr>
+                      <a:picLocks noChangeAspect="1" noChangeArrowheads="1"/>
+                    </pic:cNvPicPr>
                   </pic:nvPicPr>
                   <pic:blipFill>
-                    <a:blip r:embed="rId15"/>
+                    <a:blip r:embed="rId15">
+                      <a:extLst>
+                        <a:ext uri="{28A0092B-C50C-407E-A947-70E740481C1C}">
+                          <a14:useLocalDpi xmlns:a14="http://schemas.microsoft.com/office/drawing/2010/main" val="0"/>
+                        </a:ext>
+                      </a:extLst>
+                    </a:blip>
+                    <a:srcRect/>
                     <a:stretch>
                       <a:fillRect/>
                     </a:stretch>
                   </pic:blipFill>
-                  <pic:spPr>
+                  <pic:spPr bwMode="auto">
                     <a:xfrm>
                       <a:off x="0" y="0"/>
-                      <a:ext cx="3831201" cy="3018355"/>
+                      <a:ext cx="3476230" cy="2855475"/>
                     </a:xfrm>
                     <a:prstGeom prst="rect">
                       <a:avLst/>
                     </a:prstGeom>
+                    <a:noFill/>
+                    <a:ln>
+                      <a:noFill/>
+                    </a:ln>
                   </pic:spPr>
                 </pic:pic>
               </a:graphicData>
@@ -8789,7 +8184,6 @@
         </w:rPr>
         <w:t>ation, defined as: f(</w:t>
       </w:r>
-      <w:proofErr w:type="spellStart"/>
       <w:proofErr w:type="gramStart"/>
       <w:r>
         <w:rPr>
@@ -8798,7 +8192,6 @@
         </w:rPr>
         <w:t>x,y</w:t>
       </w:r>
-      <w:proofErr w:type="spellEnd"/>
       <w:proofErr w:type="gramEnd"/>
       <w:r>
         <w:rPr>
@@ -8916,7 +8309,6 @@
         </w:rPr>
         <w:t xml:space="preserve">import </w:t>
       </w:r>
-      <w:proofErr w:type="spellStart"/>
       <w:proofErr w:type="gramStart"/>
       <w:r>
         <w:rPr>
@@ -8925,24 +8317,14 @@
         </w:rPr>
         <w:t>matplotlib.pyplot</w:t>
       </w:r>
-      <w:proofErr w:type="spellEnd"/>
       <w:proofErr w:type="gramEnd"/>
       <w:r>
         <w:rPr>
           <w:rFonts w:cstheme="minorHAnsi"/>
           <w:lang w:val="en-GB"/>
         </w:rPr>
-        <w:t xml:space="preserve"> as </w:t>
-      </w:r>
-      <w:proofErr w:type="spellStart"/>
-      <w:r>
-        <w:rPr>
-          <w:rFonts w:cstheme="minorHAnsi"/>
-          <w:lang w:val="en-GB"/>
-        </w:rPr>
-        <w:t>plt</w:t>
-      </w:r>
-      <w:proofErr w:type="spellEnd"/>
+        <w:t xml:space="preserve"> as plt</w:t>
+      </w:r>
       <w:r>
         <w:rPr>
           <w:rFonts w:cstheme="minorHAnsi"/>
@@ -8955,23 +8337,7 @@
           <w:rFonts w:cstheme="minorHAnsi"/>
           <w:lang w:val="en-GB"/>
         </w:rPr>
-        <w:t xml:space="preserve">import </w:t>
-      </w:r>
-      <w:proofErr w:type="spellStart"/>
-      <w:r>
-        <w:rPr>
-          <w:rFonts w:cstheme="minorHAnsi"/>
-          <w:lang w:val="en-GB"/>
-        </w:rPr>
-        <w:t>ParticleSwarmOptimisation</w:t>
-      </w:r>
-      <w:proofErr w:type="spellEnd"/>
-      <w:r>
-        <w:rPr>
-          <w:rFonts w:cstheme="minorHAnsi"/>
-          <w:lang w:val="en-GB"/>
-        </w:rPr>
-        <w:t xml:space="preserve"> as PSO</w:t>
+        <w:t>import ParticleSwarmOptimisation as PSO</w:t>
       </w:r>
     </w:p>
     <w:p>
@@ -8996,21 +8362,12 @@
         </w:rPr>
         <w:br/>
       </w:r>
-      <w:proofErr w:type="spellStart"/>
-      <w:r>
-        <w:rPr>
-          <w:rFonts w:cstheme="minorHAnsi"/>
-          <w:lang w:val="en-GB"/>
-        </w:rPr>
-        <w:t>num_particles</w:t>
-      </w:r>
-      <w:proofErr w:type="spellEnd"/>
-      <w:r>
-        <w:rPr>
-          <w:rFonts w:cstheme="minorHAnsi"/>
-          <w:lang w:val="en-GB"/>
-        </w:rPr>
-        <w:t xml:space="preserve"> = 30</w:t>
+      <w:r>
+        <w:rPr>
+          <w:rFonts w:cstheme="minorHAnsi"/>
+          <w:lang w:val="en-GB"/>
+        </w:rPr>
+        <w:t>num_particles = 30</w:t>
       </w:r>
       <w:r>
         <w:rPr>
@@ -9061,21 +8418,12 @@
         </w:rPr>
         <w:br/>
       </w:r>
-      <w:proofErr w:type="spellStart"/>
-      <w:r>
-        <w:rPr>
-          <w:rFonts w:cstheme="minorHAnsi"/>
-          <w:lang w:val="en-GB"/>
-        </w:rPr>
-        <w:t>adaptive_social_influence</w:t>
-      </w:r>
-      <w:proofErr w:type="spellEnd"/>
-      <w:r>
-        <w:rPr>
-          <w:rFonts w:cstheme="minorHAnsi"/>
-          <w:lang w:val="en-GB"/>
-        </w:rPr>
-        <w:t xml:space="preserve"> = 1.0</w:t>
+      <w:r>
+        <w:rPr>
+          <w:rFonts w:cstheme="minorHAnsi"/>
+          <w:lang w:val="en-GB"/>
+        </w:rPr>
+        <w:t>adaptive_social_influence = 1.0</w:t>
       </w:r>
       <w:r>
         <w:rPr>
@@ -9084,21 +8432,12 @@
         </w:rPr>
         <w:br/>
       </w:r>
-      <w:proofErr w:type="spellStart"/>
-      <w:r>
-        <w:rPr>
-          <w:rFonts w:cstheme="minorHAnsi"/>
-          <w:lang w:val="en-GB"/>
-        </w:rPr>
-        <w:t>num_iterations</w:t>
-      </w:r>
-      <w:proofErr w:type="spellEnd"/>
-      <w:r>
-        <w:rPr>
-          <w:rFonts w:cstheme="minorHAnsi"/>
-          <w:lang w:val="en-GB"/>
-        </w:rPr>
-        <w:t xml:space="preserve"> = 100</w:t>
+      <w:r>
+        <w:rPr>
+          <w:rFonts w:cstheme="minorHAnsi"/>
+          <w:lang w:val="en-GB"/>
+        </w:rPr>
+        <w:t>num_iterations = 100</w:t>
       </w:r>
     </w:p>
     <w:p>
@@ -9123,79 +8462,36 @@
         </w:rPr>
         <w:br/>
       </w:r>
-      <w:proofErr w:type="spellStart"/>
-      <w:r>
-        <w:rPr>
-          <w:rFonts w:cstheme="minorHAnsi"/>
-          <w:lang w:val="en-GB"/>
-        </w:rPr>
-        <w:t>pso</w:t>
-      </w:r>
-      <w:proofErr w:type="spellEnd"/>
-      <w:r>
-        <w:rPr>
-          <w:rFonts w:cstheme="minorHAnsi"/>
-          <w:lang w:val="en-GB"/>
-        </w:rPr>
-        <w:t xml:space="preserve"> = </w:t>
-      </w:r>
-      <w:proofErr w:type="spellStart"/>
-      <w:r>
-        <w:rPr>
-          <w:rFonts w:cstheme="minorHAnsi"/>
-          <w:lang w:val="en-GB"/>
-        </w:rPr>
-        <w:t>PSO.ParticleSwarmOptimisation</w:t>
-      </w:r>
-      <w:proofErr w:type="spellEnd"/>
-      <w:r>
-        <w:rPr>
-          <w:rFonts w:cstheme="minorHAnsi"/>
-          <w:lang w:val="en-GB"/>
-        </w:rPr>
-        <w:t>(</w:t>
-      </w:r>
-      <w:proofErr w:type="spellStart"/>
-      <w:r>
-        <w:rPr>
-          <w:rFonts w:cstheme="minorHAnsi"/>
-          <w:lang w:val="en-GB"/>
-        </w:rPr>
-        <w:t>num_particles</w:t>
-      </w:r>
-      <w:proofErr w:type="spellEnd"/>
-      <w:r>
-        <w:rPr>
-          <w:rFonts w:cstheme="minorHAnsi"/>
-          <w:lang w:val="en-GB"/>
-        </w:rPr>
-        <w:t xml:space="preserve">, inertia, cognitive, social, </w:t>
-      </w:r>
-      <w:proofErr w:type="spellStart"/>
-      <w:r>
-        <w:rPr>
-          <w:rFonts w:cstheme="minorHAnsi"/>
-          <w:lang w:val="en-GB"/>
-        </w:rPr>
-        <w:t>adaptive_social_influence</w:t>
-      </w:r>
-      <w:proofErr w:type="spellEnd"/>
-      <w:r>
-        <w:rPr>
-          <w:rFonts w:cstheme="minorHAnsi"/>
-          <w:lang w:val="en-GB"/>
-        </w:rPr>
-        <w:t xml:space="preserve">, </w:t>
-      </w:r>
-      <w:proofErr w:type="spellStart"/>
-      <w:r>
-        <w:rPr>
-          <w:rFonts w:cstheme="minorHAnsi"/>
-          <w:lang w:val="en-GB"/>
-        </w:rPr>
-        <w:t>num_iterations</w:t>
-      </w:r>
-      <w:proofErr w:type="spellEnd"/>
+      <w:r>
+        <w:rPr>
+          <w:rFonts w:cstheme="minorHAnsi"/>
+          <w:lang w:val="en-GB"/>
+        </w:rPr>
+        <w:t>pso = PSO.ParticleSwarmOptimisation(num_particles, inertia, cognitive, social, adaptive_social_influence, num_iterations)</w:t>
+      </w:r>
+      <w:r>
+        <w:rPr>
+          <w:rFonts w:cstheme="minorHAnsi"/>
+          <w:lang w:val="en-GB"/>
+        </w:rPr>
+        <w:br/>
+      </w:r>
+      <w:r>
+        <w:rPr>
+          <w:rFonts w:cstheme="minorHAnsi"/>
+          <w:lang w:val="en-GB"/>
+        </w:rPr>
+        <w:t xml:space="preserve">best_values = </w:t>
+      </w:r>
+      <w:proofErr w:type="gramStart"/>
+      <w:r>
+        <w:rPr>
+          <w:rFonts w:cstheme="minorHAnsi"/>
+          <w:lang w:val="en-GB"/>
+        </w:rPr>
+        <w:t>pso.run(</w:t>
+      </w:r>
+      <w:proofErr w:type="gramEnd"/>
       <w:r>
         <w:rPr>
           <w:rFonts w:cstheme="minorHAnsi"/>
@@ -9203,6 +8499,22 @@
         </w:rPr>
         <w:t>)</w:t>
       </w:r>
+    </w:p>
+    <w:p>
+      <w:pPr>
+        <w:ind w:left="720"/>
+        <w:rPr>
+          <w:rFonts w:cstheme="minorHAnsi"/>
+          <w:lang w:val="en-GB"/>
+        </w:rPr>
+      </w:pPr>
+      <w:r>
+        <w:rPr>
+          <w:rFonts w:cstheme="minorHAnsi"/>
+          <w:lang w:val="en-GB"/>
+        </w:rPr>
+        <w:t># Plotting convergence over iterations</w:t>
+      </w:r>
       <w:r>
         <w:rPr>
           <w:rFonts w:cstheme="minorHAnsi"/>
@@ -9210,38 +8522,13 @@
         </w:rPr>
         <w:br/>
       </w:r>
-      <w:proofErr w:type="spellStart"/>
-      <w:r>
-        <w:rPr>
-          <w:rFonts w:cstheme="minorHAnsi"/>
-          <w:lang w:val="en-GB"/>
-        </w:rPr>
-        <w:t>best_values</w:t>
-      </w:r>
-      <w:proofErr w:type="spellEnd"/>
-      <w:r>
-        <w:rPr>
-          <w:rFonts w:cstheme="minorHAnsi"/>
-          <w:lang w:val="en-GB"/>
-        </w:rPr>
-        <w:t xml:space="preserve"> = </w:t>
-      </w:r>
-      <w:proofErr w:type="spellStart"/>
       <w:proofErr w:type="gramStart"/>
       <w:r>
         <w:rPr>
           <w:rFonts w:cstheme="minorHAnsi"/>
           <w:lang w:val="en-GB"/>
         </w:rPr>
-        <w:t>pso.run</w:t>
-      </w:r>
-      <w:proofErr w:type="spellEnd"/>
-      <w:r>
-        <w:rPr>
-          <w:rFonts w:cstheme="minorHAnsi"/>
-          <w:lang w:val="en-GB"/>
-        </w:rPr>
-        <w:t>(</w:t>
+        <w:t>plt.plot</w:t>
       </w:r>
       <w:proofErr w:type="gramEnd"/>
       <w:r>
@@ -9249,7 +8536,92 @@
           <w:rFonts w:cstheme="minorHAnsi"/>
           <w:lang w:val="en-GB"/>
         </w:rPr>
-        <w:t>)</w:t>
+        <w:t>(best_values, label='Best Value')</w:t>
+      </w:r>
+      <w:r>
+        <w:rPr>
+          <w:rFonts w:cstheme="minorHAnsi"/>
+          <w:lang w:val="en-GB"/>
+        </w:rPr>
+        <w:br/>
+      </w:r>
+      <w:r>
+        <w:rPr>
+          <w:rFonts w:cstheme="minorHAnsi"/>
+          <w:lang w:val="en-GB"/>
+        </w:rPr>
+        <w:t>plt.title('PSO with Adaptive Social Influence: Convergence Plot')</w:t>
+      </w:r>
+      <w:r>
+        <w:rPr>
+          <w:rFonts w:cstheme="minorHAnsi"/>
+          <w:lang w:val="en-GB"/>
+        </w:rPr>
+        <w:br/>
+      </w:r>
+      <w:r>
+        <w:rPr>
+          <w:rFonts w:cstheme="minorHAnsi"/>
+          <w:lang w:val="en-GB"/>
+        </w:rPr>
+        <w:lastRenderedPageBreak/>
+        <w:t>plt.xlabel('Iteration')</w:t>
+      </w:r>
+      <w:r>
+        <w:rPr>
+          <w:rFonts w:cstheme="minorHAnsi"/>
+          <w:lang w:val="en-GB"/>
+        </w:rPr>
+        <w:br/>
+      </w:r>
+      <w:r>
+        <w:rPr>
+          <w:rFonts w:cstheme="minorHAnsi"/>
+          <w:lang w:val="en-GB"/>
+        </w:rPr>
+        <w:t>plt.ylabel('Best Value')</w:t>
+      </w:r>
+      <w:r>
+        <w:rPr>
+          <w:rFonts w:cstheme="minorHAnsi"/>
+          <w:lang w:val="en-GB"/>
+        </w:rPr>
+        <w:br/>
+      </w:r>
+      <w:r>
+        <w:rPr>
+          <w:rFonts w:cstheme="minorHAnsi"/>
+          <w:lang w:val="en-GB"/>
+        </w:rPr>
+        <w:t>plt.legend()</w:t>
+      </w:r>
+      <w:r>
+        <w:rPr>
+          <w:rFonts w:cstheme="minorHAnsi"/>
+          <w:lang w:val="en-GB"/>
+        </w:rPr>
+        <w:br/>
+      </w:r>
+      <w:r>
+        <w:rPr>
+          <w:rFonts w:cstheme="minorHAnsi"/>
+          <w:lang w:val="en-GB"/>
+        </w:rPr>
+        <w:t>plt.grid(True)</w:t>
+      </w:r>
+      <w:r>
+        <w:rPr>
+          <w:rFonts w:cstheme="minorHAnsi"/>
+          <w:lang w:val="en-GB"/>
+        </w:rPr>
+        <w:br/>
+      </w:r>
+      <w:r>
+        <w:rPr>
+          <w:rFonts w:cstheme="minorHAnsi"/>
+          <w:lang w:val="en-GB"/>
+        </w:rPr>
+        <w:t>plt.show()</w:t>
       </w:r>
     </w:p>
     <w:p>
@@ -9263,202 +8635,6 @@
       <w:r>
         <w:rPr>
           <w:rFonts w:cstheme="minorHAnsi"/>
-          <w:lang w:val="en-GB"/>
-        </w:rPr>
-        <w:t># Plotting convergence over iterations</w:t>
-      </w:r>
-      <w:r>
-        <w:rPr>
-          <w:rFonts w:cstheme="minorHAnsi"/>
-          <w:lang w:val="en-GB"/>
-        </w:rPr>
-        <w:br/>
-      </w:r>
-      <w:proofErr w:type="spellStart"/>
-      <w:proofErr w:type="gramStart"/>
-      <w:r>
-        <w:rPr>
-          <w:rFonts w:cstheme="minorHAnsi"/>
-          <w:lang w:val="en-GB"/>
-        </w:rPr>
-        <w:t>plt.plot</w:t>
-      </w:r>
-      <w:proofErr w:type="spellEnd"/>
-      <w:proofErr w:type="gramEnd"/>
-      <w:r>
-        <w:rPr>
-          <w:rFonts w:cstheme="minorHAnsi"/>
-          <w:lang w:val="en-GB"/>
-        </w:rPr>
-        <w:t>(</w:t>
-      </w:r>
-      <w:proofErr w:type="spellStart"/>
-      <w:r>
-        <w:rPr>
-          <w:rFonts w:cstheme="minorHAnsi"/>
-          <w:lang w:val="en-GB"/>
-        </w:rPr>
-        <w:t>best_values</w:t>
-      </w:r>
-      <w:proofErr w:type="spellEnd"/>
-      <w:r>
-        <w:rPr>
-          <w:rFonts w:cstheme="minorHAnsi"/>
-          <w:lang w:val="en-GB"/>
-        </w:rPr>
-        <w:t>, label='Best Value')</w:t>
-      </w:r>
-      <w:r>
-        <w:rPr>
-          <w:rFonts w:cstheme="minorHAnsi"/>
-          <w:lang w:val="en-GB"/>
-        </w:rPr>
-        <w:br/>
-      </w:r>
-      <w:proofErr w:type="spellStart"/>
-      <w:r>
-        <w:rPr>
-          <w:rFonts w:cstheme="minorHAnsi"/>
-          <w:lang w:val="en-GB"/>
-        </w:rPr>
-        <w:lastRenderedPageBreak/>
-        <w:t>plt.title</w:t>
-      </w:r>
-      <w:proofErr w:type="spellEnd"/>
-      <w:r>
-        <w:rPr>
-          <w:rFonts w:cstheme="minorHAnsi"/>
-          <w:lang w:val="en-GB"/>
-        </w:rPr>
-        <w:t>('PSO with Adaptive Social Influence: Convergence Plot')</w:t>
-      </w:r>
-      <w:r>
-        <w:rPr>
-          <w:rFonts w:cstheme="minorHAnsi"/>
-          <w:lang w:val="en-GB"/>
-        </w:rPr>
-        <w:br/>
-      </w:r>
-      <w:proofErr w:type="spellStart"/>
-      <w:r>
-        <w:rPr>
-          <w:rFonts w:cstheme="minorHAnsi"/>
-          <w:lang w:val="en-GB"/>
-        </w:rPr>
-        <w:t>plt.xlabel</w:t>
-      </w:r>
-      <w:proofErr w:type="spellEnd"/>
-      <w:r>
-        <w:rPr>
-          <w:rFonts w:cstheme="minorHAnsi"/>
-          <w:lang w:val="en-GB"/>
-        </w:rPr>
-        <w:t>('Iteration')</w:t>
-      </w:r>
-      <w:r>
-        <w:rPr>
-          <w:rFonts w:cstheme="minorHAnsi"/>
-          <w:lang w:val="en-GB"/>
-        </w:rPr>
-        <w:br/>
-      </w:r>
-      <w:proofErr w:type="spellStart"/>
-      <w:r>
-        <w:rPr>
-          <w:rFonts w:cstheme="minorHAnsi"/>
-          <w:lang w:val="en-GB"/>
-        </w:rPr>
-        <w:t>plt.ylabel</w:t>
-      </w:r>
-      <w:proofErr w:type="spellEnd"/>
-      <w:r>
-        <w:rPr>
-          <w:rFonts w:cstheme="minorHAnsi"/>
-          <w:lang w:val="en-GB"/>
-        </w:rPr>
-        <w:t>('Best Value')</w:t>
-      </w:r>
-      <w:r>
-        <w:rPr>
-          <w:rFonts w:cstheme="minorHAnsi"/>
-          <w:lang w:val="en-GB"/>
-        </w:rPr>
-        <w:br/>
-      </w:r>
-      <w:proofErr w:type="spellStart"/>
-      <w:r>
-        <w:rPr>
-          <w:rFonts w:cstheme="minorHAnsi"/>
-          <w:lang w:val="en-GB"/>
-        </w:rPr>
-        <w:t>plt.legend</w:t>
-      </w:r>
-      <w:proofErr w:type="spellEnd"/>
-      <w:r>
-        <w:rPr>
-          <w:rFonts w:cstheme="minorHAnsi"/>
-          <w:lang w:val="en-GB"/>
-        </w:rPr>
-        <w:t>()</w:t>
-      </w:r>
-      <w:r>
-        <w:rPr>
-          <w:rFonts w:cstheme="minorHAnsi"/>
-          <w:lang w:val="en-GB"/>
-        </w:rPr>
-        <w:br/>
-      </w:r>
-      <w:proofErr w:type="spellStart"/>
-      <w:r>
-        <w:rPr>
-          <w:rFonts w:cstheme="minorHAnsi"/>
-          <w:lang w:val="en-GB"/>
-        </w:rPr>
-        <w:t>plt.grid</w:t>
-      </w:r>
-      <w:proofErr w:type="spellEnd"/>
-      <w:r>
-        <w:rPr>
-          <w:rFonts w:cstheme="minorHAnsi"/>
-          <w:lang w:val="en-GB"/>
-        </w:rPr>
-        <w:t>(True)</w:t>
-      </w:r>
-      <w:r>
-        <w:rPr>
-          <w:rFonts w:cstheme="minorHAnsi"/>
-          <w:lang w:val="en-GB"/>
-        </w:rPr>
-        <w:br/>
-      </w:r>
-      <w:proofErr w:type="spellStart"/>
-      <w:r>
-        <w:rPr>
-          <w:rFonts w:cstheme="minorHAnsi"/>
-          <w:lang w:val="en-GB"/>
-        </w:rPr>
-        <w:t>plt.show</w:t>
-      </w:r>
-      <w:proofErr w:type="spellEnd"/>
-      <w:r>
-        <w:rPr>
-          <w:rFonts w:cstheme="minorHAnsi"/>
-          <w:lang w:val="en-GB"/>
-        </w:rPr>
-        <w:t>()</w:t>
-      </w:r>
-    </w:p>
-    <w:p>
-      <w:pPr>
-        <w:ind w:left="720"/>
-        <w:rPr>
-          <w:rFonts w:cstheme="minorHAnsi"/>
-          <w:lang w:val="en-GB"/>
-        </w:rPr>
-      </w:pPr>
-      <w:r>
-        <w:rPr>
-          <w:rFonts w:cstheme="minorHAnsi"/>
           <w:b/>
           <w:bCs/>
           <w:u w:val="single"/>
@@ -9486,15 +8662,13 @@
       </w:pPr>
       <w:r>
         <w:rPr>
-          <w:rFonts w:cstheme="minorHAnsi"/>
           <w:noProof/>
-          <w:lang w:val="en-GB"/>
         </w:rPr>
         <w:drawing>
-          <wp:inline distT="0" distB="0" distL="0" distR="0" wp14:anchorId="5F23582E" wp14:editId="2D1BF2E5">
-            <wp:extent cx="4148602" cy="3158104"/>
-            <wp:effectExtent l="0" t="0" r="4445" b="4445"/>
-            <wp:docPr id="858816294" name="Picture 1"/>
+          <wp:inline distT="0" distB="0" distL="0" distR="0" wp14:anchorId="62BE0772" wp14:editId="1E4D4911">
+            <wp:extent cx="3776662" cy="3030854"/>
+            <wp:effectExtent l="0" t="0" r="0" b="0"/>
+            <wp:docPr id="1780225186" name="Picture 5"/>
             <wp:cNvGraphicFramePr>
               <a:graphicFrameLocks xmlns:a="http://schemas.openxmlformats.org/drawingml/2006/main" noChangeAspect="1"/>
             </wp:cNvGraphicFramePr>
@@ -9502,23 +8676,36 @@
               <a:graphicData uri="http://schemas.openxmlformats.org/drawingml/2006/picture">
                 <pic:pic xmlns:pic="http://schemas.openxmlformats.org/drawingml/2006/picture">
                   <pic:nvPicPr>
-                    <pic:cNvPr id="858816294" name=""/>
-                    <pic:cNvPicPr/>
+                    <pic:cNvPr id="0" name="Picture 9"/>
+                    <pic:cNvPicPr>
+                      <a:picLocks noChangeAspect="1" noChangeArrowheads="1"/>
+                    </pic:cNvPicPr>
                   </pic:nvPicPr>
                   <pic:blipFill>
-                    <a:blip r:embed="rId16"/>
+                    <a:blip r:embed="rId16">
+                      <a:extLst>
+                        <a:ext uri="{28A0092B-C50C-407E-A947-70E740481C1C}">
+                          <a14:useLocalDpi xmlns:a14="http://schemas.microsoft.com/office/drawing/2010/main" val="0"/>
+                        </a:ext>
+                      </a:extLst>
+                    </a:blip>
+                    <a:srcRect/>
                     <a:stretch>
                       <a:fillRect/>
                     </a:stretch>
                   </pic:blipFill>
-                  <pic:spPr>
+                  <pic:spPr bwMode="auto">
                     <a:xfrm>
                       <a:off x="0" y="0"/>
-                      <a:ext cx="4150474" cy="3159529"/>
+                      <a:ext cx="3798343" cy="3048254"/>
                     </a:xfrm>
                     <a:prstGeom prst="rect">
                       <a:avLst/>
                     </a:prstGeom>
+                    <a:noFill/>
+                    <a:ln>
+                      <a:noFill/>
+                    </a:ln>
                   </pic:spPr>
                 </pic:pic>
               </a:graphicData>
@@ -9913,72 +9100,36 @@
           <w:rFonts w:cstheme="minorHAnsi"/>
           <w:lang w:val="en-GB"/>
         </w:rPr>
+        <w:t>def run_aco_multiple_trials(num_trials, aco_params, max_iterations=100):</w:t>
+      </w:r>
+      <w:r>
+        <w:rPr>
+          <w:rFonts w:cstheme="minorHAnsi"/>
+          <w:lang w:val="en-GB"/>
+        </w:rPr>
+        <w:br/>
+      </w:r>
+      <w:r>
+        <w:rPr>
+          <w:rFonts w:cstheme="minorHAnsi"/>
+          <w:lang w:val="en-GB"/>
+        </w:rPr>
+        <w:t>    efficiencies = []</w:t>
+      </w:r>
+      <w:r>
+        <w:rPr>
+          <w:rFonts w:cstheme="minorHAnsi"/>
+          <w:lang w:val="en-GB"/>
+        </w:rPr>
+        <w:br/>
+      </w:r>
+      <w:r>
+        <w:rPr>
+          <w:rFonts w:cstheme="minorHAnsi"/>
+          <w:lang w:val="en-GB"/>
+        </w:rPr>
         <w:lastRenderedPageBreak/>
-        <w:t xml:space="preserve">def </w:t>
-      </w:r>
-      <w:proofErr w:type="spellStart"/>
-      <w:r>
-        <w:rPr>
-          <w:rFonts w:cstheme="minorHAnsi"/>
-          <w:lang w:val="en-GB"/>
-        </w:rPr>
-        <w:t>run_aco_multiple_trials</w:t>
-      </w:r>
-      <w:proofErr w:type="spellEnd"/>
-      <w:r>
-        <w:rPr>
-          <w:rFonts w:cstheme="minorHAnsi"/>
-          <w:lang w:val="en-GB"/>
-        </w:rPr>
-        <w:t>(</w:t>
-      </w:r>
-      <w:proofErr w:type="spellStart"/>
-      <w:r>
-        <w:rPr>
-          <w:rFonts w:cstheme="minorHAnsi"/>
-          <w:lang w:val="en-GB"/>
-        </w:rPr>
-        <w:t>num_trials</w:t>
-      </w:r>
-      <w:proofErr w:type="spellEnd"/>
-      <w:r>
-        <w:rPr>
-          <w:rFonts w:cstheme="minorHAnsi"/>
-          <w:lang w:val="en-GB"/>
-        </w:rPr>
-        <w:t xml:space="preserve">, </w:t>
-      </w:r>
-      <w:proofErr w:type="spellStart"/>
-      <w:r>
-        <w:rPr>
-          <w:rFonts w:cstheme="minorHAnsi"/>
-          <w:lang w:val="en-GB"/>
-        </w:rPr>
-        <w:t>aco_params</w:t>
-      </w:r>
-      <w:proofErr w:type="spellEnd"/>
-      <w:r>
-        <w:rPr>
-          <w:rFonts w:cstheme="minorHAnsi"/>
-          <w:lang w:val="en-GB"/>
-        </w:rPr>
-        <w:t xml:space="preserve">, </w:t>
-      </w:r>
-      <w:proofErr w:type="spellStart"/>
-      <w:r>
-        <w:rPr>
-          <w:rFonts w:cstheme="minorHAnsi"/>
-          <w:lang w:val="en-GB"/>
-        </w:rPr>
-        <w:t>max_iterations</w:t>
-      </w:r>
-      <w:proofErr w:type="spellEnd"/>
-      <w:r>
-        <w:rPr>
-          <w:rFonts w:cstheme="minorHAnsi"/>
-          <w:lang w:val="en-GB"/>
-        </w:rPr>
-        <w:t>=100):</w:t>
+        <w:t>    solution_qualities = []</w:t>
       </w:r>
       <w:r>
         <w:rPr>
@@ -9992,7 +9143,7 @@
           <w:rFonts w:cstheme="minorHAnsi"/>
           <w:lang w:val="en-GB"/>
         </w:rPr>
-        <w:t>    efficiencies = []</w:t>
+        <w:t>    for _ in range(num_trials):</w:t>
       </w:r>
       <w:r>
         <w:rPr>
@@ -10006,23 +9157,7 @@
           <w:rFonts w:cstheme="minorHAnsi"/>
           <w:lang w:val="en-GB"/>
         </w:rPr>
-        <w:t xml:space="preserve">    </w:t>
-      </w:r>
-      <w:proofErr w:type="spellStart"/>
-      <w:r>
-        <w:rPr>
-          <w:rFonts w:cstheme="minorHAnsi"/>
-          <w:lang w:val="en-GB"/>
-        </w:rPr>
-        <w:t>solution_qualities</w:t>
-      </w:r>
-      <w:proofErr w:type="spellEnd"/>
-      <w:r>
-        <w:rPr>
-          <w:rFonts w:cstheme="minorHAnsi"/>
-          <w:lang w:val="en-GB"/>
-        </w:rPr>
-        <w:t xml:space="preserve"> = []</w:t>
+        <w:t>        start_time = time.time()</w:t>
       </w:r>
       <w:r>
         <w:rPr>
@@ -10036,23 +9171,7 @@
           <w:rFonts w:cstheme="minorHAnsi"/>
           <w:lang w:val="en-GB"/>
         </w:rPr>
-        <w:t>    for _ in range(</w:t>
-      </w:r>
-      <w:proofErr w:type="spellStart"/>
-      <w:r>
-        <w:rPr>
-          <w:rFonts w:cstheme="minorHAnsi"/>
-          <w:lang w:val="en-GB"/>
-        </w:rPr>
-        <w:t>num_trials</w:t>
-      </w:r>
-      <w:proofErr w:type="spellEnd"/>
-      <w:r>
-        <w:rPr>
-          <w:rFonts w:cstheme="minorHAnsi"/>
-          <w:lang w:val="en-GB"/>
-        </w:rPr>
-        <w:t>):</w:t>
+        <w:t>        aco = ACO.AntColonyOptimisation(**aco_params)</w:t>
       </w:r>
       <w:r>
         <w:rPr>
@@ -10066,39 +9185,7 @@
           <w:rFonts w:cstheme="minorHAnsi"/>
           <w:lang w:val="en-GB"/>
         </w:rPr>
-        <w:t xml:space="preserve">        </w:t>
-      </w:r>
-      <w:proofErr w:type="spellStart"/>
-      <w:r>
-        <w:rPr>
-          <w:rFonts w:cstheme="minorHAnsi"/>
-          <w:lang w:val="en-GB"/>
-        </w:rPr>
-        <w:t>start_time</w:t>
-      </w:r>
-      <w:proofErr w:type="spellEnd"/>
-      <w:r>
-        <w:rPr>
-          <w:rFonts w:cstheme="minorHAnsi"/>
-          <w:lang w:val="en-GB"/>
-        </w:rPr>
-        <w:t xml:space="preserve"> = </w:t>
-      </w:r>
-      <w:proofErr w:type="spellStart"/>
-      <w:r>
-        <w:rPr>
-          <w:rFonts w:cstheme="minorHAnsi"/>
-          <w:lang w:val="en-GB"/>
-        </w:rPr>
-        <w:t>time.time</w:t>
-      </w:r>
-      <w:proofErr w:type="spellEnd"/>
-      <w:r>
-        <w:rPr>
-          <w:rFonts w:cstheme="minorHAnsi"/>
-          <w:lang w:val="en-GB"/>
-        </w:rPr>
-        <w:t>()</w:t>
+        <w:t>        best_solution, best_cost, _ = aco.run(max_iterations)</w:t>
       </w:r>
       <w:r>
         <w:rPr>
@@ -10112,55 +9199,7 @@
           <w:rFonts w:cstheme="minorHAnsi"/>
           <w:lang w:val="en-GB"/>
         </w:rPr>
-        <w:t xml:space="preserve">        </w:t>
-      </w:r>
-      <w:proofErr w:type="spellStart"/>
-      <w:r>
-        <w:rPr>
-          <w:rFonts w:cstheme="minorHAnsi"/>
-          <w:lang w:val="en-GB"/>
-        </w:rPr>
-        <w:t>aco</w:t>
-      </w:r>
-      <w:proofErr w:type="spellEnd"/>
-      <w:r>
-        <w:rPr>
-          <w:rFonts w:cstheme="minorHAnsi"/>
-          <w:lang w:val="en-GB"/>
-        </w:rPr>
-        <w:t xml:space="preserve"> = </w:t>
-      </w:r>
-      <w:proofErr w:type="spellStart"/>
-      <w:r>
-        <w:rPr>
-          <w:rFonts w:cstheme="minorHAnsi"/>
-          <w:lang w:val="en-GB"/>
-        </w:rPr>
-        <w:t>ACO.AntColonyOptimisation</w:t>
-      </w:r>
-      <w:proofErr w:type="spellEnd"/>
-      <w:r>
-        <w:rPr>
-          <w:rFonts w:cstheme="minorHAnsi"/>
-          <w:lang w:val="en-GB"/>
-        </w:rPr>
-        <w:t>(**</w:t>
-      </w:r>
-      <w:proofErr w:type="spellStart"/>
-      <w:r>
-        <w:rPr>
-          <w:rFonts w:cstheme="minorHAnsi"/>
-          <w:lang w:val="en-GB"/>
-        </w:rPr>
-        <w:t>aco_params</w:t>
-      </w:r>
-      <w:proofErr w:type="spellEnd"/>
-      <w:r>
-        <w:rPr>
-          <w:rFonts w:cstheme="minorHAnsi"/>
-          <w:lang w:val="en-GB"/>
-        </w:rPr>
-        <w:t>)</w:t>
+        <w:t>        end_time = time.time()</w:t>
       </w:r>
       <w:r>
         <w:rPr>
@@ -10174,71 +9213,7 @@
           <w:rFonts w:cstheme="minorHAnsi"/>
           <w:lang w:val="en-GB"/>
         </w:rPr>
-        <w:t xml:space="preserve">        </w:t>
-      </w:r>
-      <w:proofErr w:type="spellStart"/>
-      <w:r>
-        <w:rPr>
-          <w:rFonts w:cstheme="minorHAnsi"/>
-          <w:lang w:val="en-GB"/>
-        </w:rPr>
-        <w:t>best_solution</w:t>
-      </w:r>
-      <w:proofErr w:type="spellEnd"/>
-      <w:r>
-        <w:rPr>
-          <w:rFonts w:cstheme="minorHAnsi"/>
-          <w:lang w:val="en-GB"/>
-        </w:rPr>
-        <w:t xml:space="preserve">, </w:t>
-      </w:r>
-      <w:proofErr w:type="spellStart"/>
-      <w:r>
-        <w:rPr>
-          <w:rFonts w:cstheme="minorHAnsi"/>
-          <w:lang w:val="en-GB"/>
-        </w:rPr>
-        <w:t>best_cost</w:t>
-      </w:r>
-      <w:proofErr w:type="spellEnd"/>
-      <w:r>
-        <w:rPr>
-          <w:rFonts w:cstheme="minorHAnsi"/>
-          <w:lang w:val="en-GB"/>
-        </w:rPr>
-        <w:t xml:space="preserve">, _ = </w:t>
-      </w:r>
-      <w:proofErr w:type="spellStart"/>
-      <w:r>
-        <w:rPr>
-          <w:rFonts w:cstheme="minorHAnsi"/>
-          <w:lang w:val="en-GB"/>
-        </w:rPr>
-        <w:t>aco.run</w:t>
-      </w:r>
-      <w:proofErr w:type="spellEnd"/>
-      <w:r>
-        <w:rPr>
-          <w:rFonts w:cstheme="minorHAnsi"/>
-          <w:lang w:val="en-GB"/>
-        </w:rPr>
-        <w:t>(</w:t>
-      </w:r>
-      <w:proofErr w:type="spellStart"/>
-      <w:r>
-        <w:rPr>
-          <w:rFonts w:cstheme="minorHAnsi"/>
-          <w:lang w:val="en-GB"/>
-        </w:rPr>
-        <w:t>max_iterations</w:t>
-      </w:r>
-      <w:proofErr w:type="spellEnd"/>
-      <w:r>
-        <w:rPr>
-          <w:rFonts w:cstheme="minorHAnsi"/>
-          <w:lang w:val="en-GB"/>
-        </w:rPr>
-        <w:t>)</w:t>
+        <w:t>        efficiencies.append(end_time - start_time)</w:t>
       </w:r>
       <w:r>
         <w:rPr>
@@ -10252,39 +9227,7 @@
           <w:rFonts w:cstheme="minorHAnsi"/>
           <w:lang w:val="en-GB"/>
         </w:rPr>
-        <w:t xml:space="preserve">        </w:t>
-      </w:r>
-      <w:proofErr w:type="spellStart"/>
-      <w:r>
-        <w:rPr>
-          <w:rFonts w:cstheme="minorHAnsi"/>
-          <w:lang w:val="en-GB"/>
-        </w:rPr>
-        <w:t>end_time</w:t>
-      </w:r>
-      <w:proofErr w:type="spellEnd"/>
-      <w:r>
-        <w:rPr>
-          <w:rFonts w:cstheme="minorHAnsi"/>
-          <w:lang w:val="en-GB"/>
-        </w:rPr>
-        <w:t xml:space="preserve"> = </w:t>
-      </w:r>
-      <w:proofErr w:type="spellStart"/>
-      <w:r>
-        <w:rPr>
-          <w:rFonts w:cstheme="minorHAnsi"/>
-          <w:lang w:val="en-GB"/>
-        </w:rPr>
-        <w:t>time.time</w:t>
-      </w:r>
-      <w:proofErr w:type="spellEnd"/>
-      <w:r>
-        <w:rPr>
-          <w:rFonts w:cstheme="minorHAnsi"/>
-          <w:lang w:val="en-GB"/>
-        </w:rPr>
-        <w:t>()</w:t>
+        <w:t>        solution_qualities.append(best_cost)</w:t>
       </w:r>
       <w:r>
         <w:rPr>
@@ -10298,125 +9241,8 @@
           <w:rFonts w:cstheme="minorHAnsi"/>
           <w:lang w:val="en-GB"/>
         </w:rPr>
-        <w:t xml:space="preserve">        </w:t>
-      </w:r>
-      <w:proofErr w:type="spellStart"/>
-      <w:r>
-        <w:rPr>
-          <w:rFonts w:cstheme="minorHAnsi"/>
-          <w:lang w:val="en-GB"/>
-        </w:rPr>
-        <w:t>efficiencies.append</w:t>
-      </w:r>
-      <w:proofErr w:type="spellEnd"/>
-      <w:r>
-        <w:rPr>
-          <w:rFonts w:cstheme="minorHAnsi"/>
-          <w:lang w:val="en-GB"/>
-        </w:rPr>
-        <w:t>(</w:t>
-      </w:r>
-      <w:proofErr w:type="spellStart"/>
-      <w:r>
-        <w:rPr>
-          <w:rFonts w:cstheme="minorHAnsi"/>
-          <w:lang w:val="en-GB"/>
-        </w:rPr>
-        <w:t>end_time</w:t>
-      </w:r>
-      <w:proofErr w:type="spellEnd"/>
-      <w:r>
-        <w:rPr>
-          <w:rFonts w:cstheme="minorHAnsi"/>
-          <w:lang w:val="en-GB"/>
-        </w:rPr>
-        <w:t xml:space="preserve"> - </w:t>
-      </w:r>
-      <w:proofErr w:type="spellStart"/>
-      <w:r>
-        <w:rPr>
-          <w:rFonts w:cstheme="minorHAnsi"/>
-          <w:lang w:val="en-GB"/>
-        </w:rPr>
-        <w:t>start_time</w:t>
-      </w:r>
-      <w:proofErr w:type="spellEnd"/>
-      <w:r>
-        <w:rPr>
-          <w:rFonts w:cstheme="minorHAnsi"/>
-          <w:lang w:val="en-GB"/>
-        </w:rPr>
-        <w:t>)</w:t>
-      </w:r>
-      <w:r>
-        <w:rPr>
-          <w:rFonts w:cstheme="minorHAnsi"/>
-          <w:lang w:val="en-GB"/>
-        </w:rPr>
-        <w:br/>
-      </w:r>
-      <w:r>
-        <w:rPr>
-          <w:rFonts w:cstheme="minorHAnsi"/>
-          <w:lang w:val="en-GB"/>
-        </w:rPr>
-        <w:t xml:space="preserve">        </w:t>
-      </w:r>
-      <w:proofErr w:type="spellStart"/>
-      <w:r>
-        <w:rPr>
-          <w:rFonts w:cstheme="minorHAnsi"/>
-          <w:lang w:val="en-GB"/>
-        </w:rPr>
-        <w:t>solution_qualities.append</w:t>
-      </w:r>
-      <w:proofErr w:type="spellEnd"/>
-      <w:r>
-        <w:rPr>
-          <w:rFonts w:cstheme="minorHAnsi"/>
-          <w:lang w:val="en-GB"/>
-        </w:rPr>
-        <w:t>(</w:t>
-      </w:r>
-      <w:proofErr w:type="spellStart"/>
-      <w:r>
-        <w:rPr>
-          <w:rFonts w:cstheme="minorHAnsi"/>
-          <w:lang w:val="en-GB"/>
-        </w:rPr>
-        <w:t>best_cost</w:t>
-      </w:r>
-      <w:proofErr w:type="spellEnd"/>
-      <w:r>
-        <w:rPr>
-          <w:rFonts w:cstheme="minorHAnsi"/>
-          <w:lang w:val="en-GB"/>
-        </w:rPr>
-        <w:t>)</w:t>
-      </w:r>
-      <w:r>
-        <w:rPr>
-          <w:rFonts w:cstheme="minorHAnsi"/>
-          <w:lang w:val="en-GB"/>
-        </w:rPr>
-        <w:br/>
-      </w:r>
-      <w:r>
-        <w:rPr>
-          <w:rFonts w:cstheme="minorHAnsi"/>
-          <w:lang w:val="en-GB"/>
-        </w:rPr>
-        <w:t xml:space="preserve">    return efficiencies, </w:t>
-      </w:r>
-      <w:proofErr w:type="spellStart"/>
-      <w:r>
-        <w:rPr>
-          <w:rFonts w:cstheme="minorHAnsi"/>
-          <w:lang w:val="en-GB"/>
-        </w:rPr>
-        <w:t>solution_qualities</w:t>
-      </w:r>
-      <w:proofErr w:type="spellEnd"/>
+        <w:t>    return efficiencies, solution_qualities</w:t>
+      </w:r>
     </w:p>
     <w:p>
       <w:pPr>
@@ -10458,55 +9284,7 @@
           <w:rFonts w:cstheme="minorHAnsi"/>
           <w:lang w:val="en-GB"/>
         </w:rPr>
-        <w:t xml:space="preserve">def </w:t>
-      </w:r>
-      <w:proofErr w:type="spellStart"/>
-      <w:r>
-        <w:rPr>
-          <w:rFonts w:cstheme="minorHAnsi"/>
-          <w:lang w:val="en-GB"/>
-        </w:rPr>
-        <w:t>run_pso_multiple_trials</w:t>
-      </w:r>
-      <w:proofErr w:type="spellEnd"/>
-      <w:r>
-        <w:rPr>
-          <w:rFonts w:cstheme="minorHAnsi"/>
-          <w:lang w:val="en-GB"/>
-        </w:rPr>
-        <w:t>(</w:t>
-      </w:r>
-      <w:proofErr w:type="spellStart"/>
-      <w:r>
-        <w:rPr>
-          <w:rFonts w:cstheme="minorHAnsi"/>
-          <w:lang w:val="en-GB"/>
-        </w:rPr>
-        <w:t>num_trials</w:t>
-      </w:r>
-      <w:proofErr w:type="spellEnd"/>
-      <w:r>
-        <w:rPr>
-          <w:rFonts w:cstheme="minorHAnsi"/>
-          <w:lang w:val="en-GB"/>
-        </w:rPr>
-        <w:t xml:space="preserve">, </w:t>
-      </w:r>
-      <w:proofErr w:type="spellStart"/>
-      <w:r>
-        <w:rPr>
-          <w:rFonts w:cstheme="minorHAnsi"/>
-          <w:lang w:val="en-GB"/>
-        </w:rPr>
-        <w:t>pso_params</w:t>
-      </w:r>
-      <w:proofErr w:type="spellEnd"/>
-      <w:r>
-        <w:rPr>
-          <w:rFonts w:cstheme="minorHAnsi"/>
-          <w:lang w:val="en-GB"/>
-        </w:rPr>
-        <w:t>):</w:t>
+        <w:t>def run_pso_multiple_trials(num_trials, pso_params):</w:t>
       </w:r>
       <w:r>
         <w:rPr>
@@ -10534,23 +9312,7 @@
           <w:rFonts w:cstheme="minorHAnsi"/>
           <w:lang w:val="en-GB"/>
         </w:rPr>
-        <w:t xml:space="preserve">    </w:t>
-      </w:r>
-      <w:proofErr w:type="spellStart"/>
-      <w:r>
-        <w:rPr>
-          <w:rFonts w:cstheme="minorHAnsi"/>
-          <w:lang w:val="en-GB"/>
-        </w:rPr>
-        <w:t>solution_qualities</w:t>
-      </w:r>
-      <w:proofErr w:type="spellEnd"/>
-      <w:r>
-        <w:rPr>
-          <w:rFonts w:cstheme="minorHAnsi"/>
-          <w:lang w:val="en-GB"/>
-        </w:rPr>
-        <w:t xml:space="preserve"> = []</w:t>
+        <w:t>    solution_qualities = []</w:t>
       </w:r>
       <w:r>
         <w:rPr>
@@ -10564,23 +9326,7 @@
           <w:rFonts w:cstheme="minorHAnsi"/>
           <w:lang w:val="en-GB"/>
         </w:rPr>
-        <w:t>    for _ in range(</w:t>
-      </w:r>
-      <w:proofErr w:type="spellStart"/>
-      <w:r>
-        <w:rPr>
-          <w:rFonts w:cstheme="minorHAnsi"/>
-          <w:lang w:val="en-GB"/>
-        </w:rPr>
-        <w:t>num_trials</w:t>
-      </w:r>
-      <w:proofErr w:type="spellEnd"/>
-      <w:r>
-        <w:rPr>
-          <w:rFonts w:cstheme="minorHAnsi"/>
-          <w:lang w:val="en-GB"/>
-        </w:rPr>
-        <w:t>):</w:t>
+        <w:t>    for _ in range(num_trials):</w:t>
       </w:r>
       <w:r>
         <w:rPr>
@@ -10594,39 +9340,7 @@
           <w:rFonts w:cstheme="minorHAnsi"/>
           <w:lang w:val="en-GB"/>
         </w:rPr>
-        <w:t xml:space="preserve">        </w:t>
-      </w:r>
-      <w:proofErr w:type="spellStart"/>
-      <w:r>
-        <w:rPr>
-          <w:rFonts w:cstheme="minorHAnsi"/>
-          <w:lang w:val="en-GB"/>
-        </w:rPr>
-        <w:t>start_time</w:t>
-      </w:r>
-      <w:proofErr w:type="spellEnd"/>
-      <w:r>
-        <w:rPr>
-          <w:rFonts w:cstheme="minorHAnsi"/>
-          <w:lang w:val="en-GB"/>
-        </w:rPr>
-        <w:t xml:space="preserve"> = </w:t>
-      </w:r>
-      <w:proofErr w:type="spellStart"/>
-      <w:r>
-        <w:rPr>
-          <w:rFonts w:cstheme="minorHAnsi"/>
-          <w:lang w:val="en-GB"/>
-        </w:rPr>
-        <w:t>time.time</w:t>
-      </w:r>
-      <w:proofErr w:type="spellEnd"/>
-      <w:r>
-        <w:rPr>
-          <w:rFonts w:cstheme="minorHAnsi"/>
-          <w:lang w:val="en-GB"/>
-        </w:rPr>
-        <w:t>()</w:t>
+        <w:t>        start_time = time.time()</w:t>
       </w:r>
       <w:r>
         <w:rPr>
@@ -10640,55 +9354,7 @@
           <w:rFonts w:cstheme="minorHAnsi"/>
           <w:lang w:val="en-GB"/>
         </w:rPr>
-        <w:t xml:space="preserve">        </w:t>
-      </w:r>
-      <w:proofErr w:type="spellStart"/>
-      <w:r>
-        <w:rPr>
-          <w:rFonts w:cstheme="minorHAnsi"/>
-          <w:lang w:val="en-GB"/>
-        </w:rPr>
-        <w:t>pso</w:t>
-      </w:r>
-      <w:proofErr w:type="spellEnd"/>
-      <w:r>
-        <w:rPr>
-          <w:rFonts w:cstheme="minorHAnsi"/>
-          <w:lang w:val="en-GB"/>
-        </w:rPr>
-        <w:t xml:space="preserve"> = </w:t>
-      </w:r>
-      <w:proofErr w:type="spellStart"/>
-      <w:r>
-        <w:rPr>
-          <w:rFonts w:cstheme="minorHAnsi"/>
-          <w:lang w:val="en-GB"/>
-        </w:rPr>
-        <w:t>PSO.ParticleSwarmOptimisation</w:t>
-      </w:r>
-      <w:proofErr w:type="spellEnd"/>
-      <w:r>
-        <w:rPr>
-          <w:rFonts w:cstheme="minorHAnsi"/>
-          <w:lang w:val="en-GB"/>
-        </w:rPr>
-        <w:t>(**</w:t>
-      </w:r>
-      <w:proofErr w:type="spellStart"/>
-      <w:r>
-        <w:rPr>
-          <w:rFonts w:cstheme="minorHAnsi"/>
-          <w:lang w:val="en-GB"/>
-        </w:rPr>
-        <w:t>pso_params</w:t>
-      </w:r>
-      <w:proofErr w:type="spellEnd"/>
-      <w:r>
-        <w:rPr>
-          <w:rFonts w:cstheme="minorHAnsi"/>
-          <w:lang w:val="en-GB"/>
-        </w:rPr>
-        <w:t>)</w:t>
+        <w:t>        pso = PSO.ParticleSwarmOptimisation(**pso_params)</w:t>
       </w:r>
       <w:r>
         <w:rPr>
@@ -10702,39 +9368,7 @@
           <w:rFonts w:cstheme="minorHAnsi"/>
           <w:lang w:val="en-GB"/>
         </w:rPr>
-        <w:t xml:space="preserve">        </w:t>
-      </w:r>
-      <w:proofErr w:type="spellStart"/>
-      <w:r>
-        <w:rPr>
-          <w:rFonts w:cstheme="minorHAnsi"/>
-          <w:lang w:val="en-GB"/>
-        </w:rPr>
-        <w:t>best_values</w:t>
-      </w:r>
-      <w:proofErr w:type="spellEnd"/>
-      <w:r>
-        <w:rPr>
-          <w:rFonts w:cstheme="minorHAnsi"/>
-          <w:lang w:val="en-GB"/>
-        </w:rPr>
-        <w:t xml:space="preserve"> = </w:t>
-      </w:r>
-      <w:proofErr w:type="spellStart"/>
-      <w:r>
-        <w:rPr>
-          <w:rFonts w:cstheme="minorHAnsi"/>
-          <w:lang w:val="en-GB"/>
-        </w:rPr>
-        <w:t>pso.run</w:t>
-      </w:r>
-      <w:proofErr w:type="spellEnd"/>
-      <w:r>
-        <w:rPr>
-          <w:rFonts w:cstheme="minorHAnsi"/>
-          <w:lang w:val="en-GB"/>
-        </w:rPr>
-        <w:t>()</w:t>
+        <w:t>        best_values = pso.run()</w:t>
       </w:r>
       <w:r>
         <w:rPr>
@@ -10748,39 +9382,7 @@
           <w:rFonts w:cstheme="minorHAnsi"/>
           <w:lang w:val="en-GB"/>
         </w:rPr>
-        <w:t xml:space="preserve">        </w:t>
-      </w:r>
-      <w:proofErr w:type="spellStart"/>
-      <w:r>
-        <w:rPr>
-          <w:rFonts w:cstheme="minorHAnsi"/>
-          <w:lang w:val="en-GB"/>
-        </w:rPr>
-        <w:t>end_time</w:t>
-      </w:r>
-      <w:proofErr w:type="spellEnd"/>
-      <w:r>
-        <w:rPr>
-          <w:rFonts w:cstheme="minorHAnsi"/>
-          <w:lang w:val="en-GB"/>
-        </w:rPr>
-        <w:t xml:space="preserve"> = </w:t>
-      </w:r>
-      <w:proofErr w:type="spellStart"/>
-      <w:r>
-        <w:rPr>
-          <w:rFonts w:cstheme="minorHAnsi"/>
-          <w:lang w:val="en-GB"/>
-        </w:rPr>
-        <w:t>time.time</w:t>
-      </w:r>
-      <w:proofErr w:type="spellEnd"/>
-      <w:r>
-        <w:rPr>
-          <w:rFonts w:cstheme="minorHAnsi"/>
-          <w:lang w:val="en-GB"/>
-        </w:rPr>
-        <w:t>()</w:t>
+        <w:t>        end_time = time.time()</w:t>
       </w:r>
       <w:r>
         <w:rPr>
@@ -10794,55 +9396,7 @@
           <w:rFonts w:cstheme="minorHAnsi"/>
           <w:lang w:val="en-GB"/>
         </w:rPr>
-        <w:t xml:space="preserve">        </w:t>
-      </w:r>
-      <w:proofErr w:type="spellStart"/>
-      <w:r>
-        <w:rPr>
-          <w:rFonts w:cstheme="minorHAnsi"/>
-          <w:lang w:val="en-GB"/>
-        </w:rPr>
-        <w:t>efficiencies.append</w:t>
-      </w:r>
-      <w:proofErr w:type="spellEnd"/>
-      <w:r>
-        <w:rPr>
-          <w:rFonts w:cstheme="minorHAnsi"/>
-          <w:lang w:val="en-GB"/>
-        </w:rPr>
-        <w:t>(</w:t>
-      </w:r>
-      <w:proofErr w:type="spellStart"/>
-      <w:r>
-        <w:rPr>
-          <w:rFonts w:cstheme="minorHAnsi"/>
-          <w:lang w:val="en-GB"/>
-        </w:rPr>
-        <w:t>end_time</w:t>
-      </w:r>
-      <w:proofErr w:type="spellEnd"/>
-      <w:r>
-        <w:rPr>
-          <w:rFonts w:cstheme="minorHAnsi"/>
-          <w:lang w:val="en-GB"/>
-        </w:rPr>
-        <w:t xml:space="preserve"> - </w:t>
-      </w:r>
-      <w:proofErr w:type="spellStart"/>
-      <w:r>
-        <w:rPr>
-          <w:rFonts w:cstheme="minorHAnsi"/>
-          <w:lang w:val="en-GB"/>
-        </w:rPr>
-        <w:t>start_time</w:t>
-      </w:r>
-      <w:proofErr w:type="spellEnd"/>
-      <w:r>
-        <w:rPr>
-          <w:rFonts w:cstheme="minorHAnsi"/>
-          <w:lang w:val="en-GB"/>
-        </w:rPr>
-        <w:t>)</w:t>
+        <w:t>        efficiencies.append(end_time - start_time)</w:t>
       </w:r>
       <w:r>
         <w:rPr>
@@ -10856,39 +9410,7 @@
           <w:rFonts w:cstheme="minorHAnsi"/>
           <w:lang w:val="en-GB"/>
         </w:rPr>
-        <w:t xml:space="preserve">        </w:t>
-      </w:r>
-      <w:proofErr w:type="spellStart"/>
-      <w:r>
-        <w:rPr>
-          <w:rFonts w:cstheme="minorHAnsi"/>
-          <w:lang w:val="en-GB"/>
-        </w:rPr>
-        <w:t>solution_qualities.append</w:t>
-      </w:r>
-      <w:proofErr w:type="spellEnd"/>
-      <w:r>
-        <w:rPr>
-          <w:rFonts w:cstheme="minorHAnsi"/>
-          <w:lang w:val="en-GB"/>
-        </w:rPr>
-        <w:t>(</w:t>
-      </w:r>
-      <w:proofErr w:type="spellStart"/>
-      <w:r>
-        <w:rPr>
-          <w:rFonts w:cstheme="minorHAnsi"/>
-          <w:lang w:val="en-GB"/>
-        </w:rPr>
-        <w:t>best_values</w:t>
-      </w:r>
-      <w:proofErr w:type="spellEnd"/>
-      <w:r>
-        <w:rPr>
-          <w:rFonts w:cstheme="minorHAnsi"/>
-          <w:lang w:val="en-GB"/>
-        </w:rPr>
-        <w:t xml:space="preserve">[-1]) </w:t>
+        <w:t xml:space="preserve">        solution_qualities.append(best_values[-1]) </w:t>
       </w:r>
       <w:r>
         <w:rPr>
@@ -10902,17 +9424,8 @@
           <w:rFonts w:cstheme="minorHAnsi"/>
           <w:lang w:val="en-GB"/>
         </w:rPr>
-        <w:t xml:space="preserve">    return efficiencies, </w:t>
-      </w:r>
-      <w:proofErr w:type="spellStart"/>
-      <w:r>
-        <w:rPr>
-          <w:rFonts w:cstheme="minorHAnsi"/>
-          <w:lang w:val="en-GB"/>
-        </w:rPr>
-        <w:t>solution_qualities</w:t>
-      </w:r>
-      <w:proofErr w:type="spellEnd"/>
+        <w:t>    return efficiencies, solution_qualities</w:t>
+      </w:r>
     </w:p>
     <w:p>
       <w:pPr>
@@ -10996,15 +9509,7 @@
           <w:rFonts w:cstheme="minorHAnsi"/>
           <w:lang w:val="en-GB"/>
         </w:rPr>
-        <w:t xml:space="preserve">def </w:t>
-      </w:r>
-      <w:proofErr w:type="spellStart"/>
-      <w:r>
-        <w:rPr>
-          <w:rFonts w:cstheme="minorHAnsi"/>
-          <w:lang w:val="en-GB"/>
-        </w:rPr>
-        <w:t>plot_</w:t>
+        <w:t>def plot_</w:t>
       </w:r>
       <w:proofErr w:type="gramStart"/>
       <w:r>
@@ -11012,48 +9517,15 @@
           <w:rFonts w:cstheme="minorHAnsi"/>
           <w:lang w:val="en-GB"/>
         </w:rPr>
-        <w:t>efficiency</w:t>
-      </w:r>
-      <w:proofErr w:type="spellEnd"/>
-      <w:r>
-        <w:rPr>
-          <w:rFonts w:cstheme="minorHAnsi"/>
-          <w:lang w:val="en-GB"/>
-        </w:rPr>
-        <w:t>(</w:t>
-      </w:r>
-      <w:proofErr w:type="spellStart"/>
+        <w:t>efficiency(</w:t>
+      </w:r>
       <w:proofErr w:type="gramEnd"/>
       <w:r>
         <w:rPr>
           <w:rFonts w:cstheme="minorHAnsi"/>
           <w:lang w:val="en-GB"/>
         </w:rPr>
-        <w:t>aco_efficiencies</w:t>
-      </w:r>
-      <w:proofErr w:type="spellEnd"/>
-      <w:r>
-        <w:rPr>
-          <w:rFonts w:cstheme="minorHAnsi"/>
-          <w:lang w:val="en-GB"/>
-        </w:rPr>
-        <w:t xml:space="preserve">, </w:t>
-      </w:r>
-      <w:proofErr w:type="spellStart"/>
-      <w:r>
-        <w:rPr>
-          <w:rFonts w:cstheme="minorHAnsi"/>
-          <w:lang w:val="en-GB"/>
-        </w:rPr>
-        <w:t>pso_efficiencies</w:t>
-      </w:r>
-      <w:proofErr w:type="spellEnd"/>
-      <w:r>
-        <w:rPr>
-          <w:rFonts w:cstheme="minorHAnsi"/>
-          <w:lang w:val="en-GB"/>
-        </w:rPr>
-        <w:t>):</w:t>
+        <w:t>aco_efficiencies, pso_efficiencies):</w:t>
       </w:r>
       <w:r>
         <w:rPr>
@@ -11067,39 +9539,7 @@
           <w:rFonts w:cstheme="minorHAnsi"/>
           <w:lang w:val="en-GB"/>
         </w:rPr>
-        <w:t xml:space="preserve">    </w:t>
-      </w:r>
-      <w:proofErr w:type="spellStart"/>
-      <w:r>
-        <w:rPr>
-          <w:rFonts w:cstheme="minorHAnsi"/>
-          <w:lang w:val="en-GB"/>
-        </w:rPr>
-        <w:t>plt.figure</w:t>
-      </w:r>
-      <w:proofErr w:type="spellEnd"/>
-      <w:r>
-        <w:rPr>
-          <w:rFonts w:cstheme="minorHAnsi"/>
-          <w:lang w:val="en-GB"/>
-        </w:rPr>
-        <w:t>(</w:t>
-      </w:r>
-      <w:proofErr w:type="spellStart"/>
-      <w:r>
-        <w:rPr>
-          <w:rFonts w:cstheme="minorHAnsi"/>
-          <w:lang w:val="en-GB"/>
-        </w:rPr>
-        <w:t>figsize</w:t>
-      </w:r>
-      <w:proofErr w:type="spellEnd"/>
-      <w:r>
-        <w:rPr>
-          <w:rFonts w:cstheme="minorHAnsi"/>
-          <w:lang w:val="en-GB"/>
-        </w:rPr>
-        <w:t>=(10, 5))</w:t>
+        <w:t>    plt.figure(figsize=(10, 5))</w:t>
       </w:r>
       <w:r>
         <w:rPr>
@@ -11113,55 +9553,7 @@
           <w:rFonts w:cstheme="minorHAnsi"/>
           <w:lang w:val="en-GB"/>
         </w:rPr>
-        <w:t xml:space="preserve">    </w:t>
-      </w:r>
-      <w:proofErr w:type="spellStart"/>
-      <w:r>
-        <w:rPr>
-          <w:rFonts w:cstheme="minorHAnsi"/>
-          <w:lang w:val="en-GB"/>
-        </w:rPr>
-        <w:t>plt.boxplot</w:t>
-      </w:r>
-      <w:proofErr w:type="spellEnd"/>
-      <w:r>
-        <w:rPr>
-          <w:rFonts w:cstheme="minorHAnsi"/>
-          <w:lang w:val="en-GB"/>
-        </w:rPr>
-        <w:t>([</w:t>
-      </w:r>
-      <w:proofErr w:type="spellStart"/>
-      <w:r>
-        <w:rPr>
-          <w:rFonts w:cstheme="minorHAnsi"/>
-          <w:lang w:val="en-GB"/>
-        </w:rPr>
-        <w:t>aco_efficiencies</w:t>
-      </w:r>
-      <w:proofErr w:type="spellEnd"/>
-      <w:r>
-        <w:rPr>
-          <w:rFonts w:cstheme="minorHAnsi"/>
-          <w:lang w:val="en-GB"/>
-        </w:rPr>
-        <w:t xml:space="preserve">, </w:t>
-      </w:r>
-      <w:proofErr w:type="spellStart"/>
-      <w:r>
-        <w:rPr>
-          <w:rFonts w:cstheme="minorHAnsi"/>
-          <w:lang w:val="en-GB"/>
-        </w:rPr>
-        <w:t>pso_efficiencies</w:t>
-      </w:r>
-      <w:proofErr w:type="spellEnd"/>
-      <w:r>
-        <w:rPr>
-          <w:rFonts w:cstheme="minorHAnsi"/>
-          <w:lang w:val="en-GB"/>
-        </w:rPr>
-        <w:t>], labels=["ACO", "PSO"])</w:t>
+        <w:t>    plt.boxplot([aco_efficiencies, pso_efficiencies], labels=["ACO", "PSO"])</w:t>
       </w:r>
       <w:r>
         <w:rPr>
@@ -11175,23 +9567,7 @@
           <w:rFonts w:cstheme="minorHAnsi"/>
           <w:lang w:val="en-GB"/>
         </w:rPr>
-        <w:t xml:space="preserve">    </w:t>
-      </w:r>
-      <w:proofErr w:type="spellStart"/>
-      <w:r>
-        <w:rPr>
-          <w:rFonts w:cstheme="minorHAnsi"/>
-          <w:lang w:val="en-GB"/>
-        </w:rPr>
-        <w:t>plt.title</w:t>
-      </w:r>
-      <w:proofErr w:type="spellEnd"/>
-      <w:r>
-        <w:rPr>
-          <w:rFonts w:cstheme="minorHAnsi"/>
-          <w:lang w:val="en-GB"/>
-        </w:rPr>
-        <w:t>('Efficiency Comparison (Time Taken)')</w:t>
+        <w:t>    plt.title('Efficiency Comparison (Time Taken)')</w:t>
       </w:r>
       <w:r>
         <w:rPr>
@@ -11205,23 +9581,7 @@
           <w:rFonts w:cstheme="minorHAnsi"/>
           <w:lang w:val="en-GB"/>
         </w:rPr>
-        <w:t xml:space="preserve">    </w:t>
-      </w:r>
-      <w:proofErr w:type="spellStart"/>
-      <w:r>
-        <w:rPr>
-          <w:rFonts w:cstheme="minorHAnsi"/>
-          <w:lang w:val="en-GB"/>
-        </w:rPr>
-        <w:t>plt.ylabel</w:t>
-      </w:r>
-      <w:proofErr w:type="spellEnd"/>
-      <w:r>
-        <w:rPr>
-          <w:rFonts w:cstheme="minorHAnsi"/>
-          <w:lang w:val="en-GB"/>
-        </w:rPr>
-        <w:t>('Time (seconds)')</w:t>
+        <w:t>    plt.ylabel('Time (seconds)')</w:t>
       </w:r>
       <w:r>
         <w:rPr>
@@ -11235,23 +9595,7 @@
           <w:rFonts w:cstheme="minorHAnsi"/>
           <w:lang w:val="en-GB"/>
         </w:rPr>
-        <w:t xml:space="preserve">    </w:t>
-      </w:r>
-      <w:proofErr w:type="spellStart"/>
-      <w:r>
-        <w:rPr>
-          <w:rFonts w:cstheme="minorHAnsi"/>
-          <w:lang w:val="en-GB"/>
-        </w:rPr>
-        <w:t>plt.grid</w:t>
-      </w:r>
-      <w:proofErr w:type="spellEnd"/>
-      <w:r>
-        <w:rPr>
-          <w:rFonts w:cstheme="minorHAnsi"/>
-          <w:lang w:val="en-GB"/>
-        </w:rPr>
-        <w:t>(True)</w:t>
+        <w:t>    plt.grid(True)</w:t>
       </w:r>
       <w:r>
         <w:rPr>
@@ -11265,23 +9609,7 @@
           <w:rFonts w:cstheme="minorHAnsi"/>
           <w:lang w:val="en-GB"/>
         </w:rPr>
-        <w:t xml:space="preserve">    </w:t>
-      </w:r>
-      <w:proofErr w:type="spellStart"/>
-      <w:r>
-        <w:rPr>
-          <w:rFonts w:cstheme="minorHAnsi"/>
-          <w:lang w:val="en-GB"/>
-        </w:rPr>
-        <w:t>plt.show</w:t>
-      </w:r>
-      <w:proofErr w:type="spellEnd"/>
-      <w:r>
-        <w:rPr>
-          <w:rFonts w:cstheme="minorHAnsi"/>
-          <w:lang w:val="en-GB"/>
-        </w:rPr>
-        <w:t>()</w:t>
+        <w:t>    plt.show()</w:t>
       </w:r>
     </w:p>
     <w:p>
@@ -11326,15 +9654,7 @@
           <w:rFonts w:cstheme="minorHAnsi"/>
           <w:lang w:val="en-GB"/>
         </w:rPr>
-        <w:t xml:space="preserve">def </w:t>
-      </w:r>
-      <w:proofErr w:type="spellStart"/>
-      <w:r>
-        <w:rPr>
-          <w:rFonts w:cstheme="minorHAnsi"/>
-          <w:lang w:val="en-GB"/>
-        </w:rPr>
-        <w:t>plot_solution_</w:t>
+        <w:t>def plot_solution_</w:t>
       </w:r>
       <w:proofErr w:type="gramStart"/>
       <w:r>
@@ -11342,48 +9662,15 @@
           <w:rFonts w:cstheme="minorHAnsi"/>
           <w:lang w:val="en-GB"/>
         </w:rPr>
-        <w:t>quality</w:t>
-      </w:r>
-      <w:proofErr w:type="spellEnd"/>
-      <w:r>
-        <w:rPr>
-          <w:rFonts w:cstheme="minorHAnsi"/>
-          <w:lang w:val="en-GB"/>
-        </w:rPr>
-        <w:t>(</w:t>
-      </w:r>
-      <w:proofErr w:type="spellStart"/>
+        <w:t>quality(</w:t>
+      </w:r>
       <w:proofErr w:type="gramEnd"/>
       <w:r>
         <w:rPr>
           <w:rFonts w:cstheme="minorHAnsi"/>
           <w:lang w:val="en-GB"/>
         </w:rPr>
-        <w:t>aco_qualities</w:t>
-      </w:r>
-      <w:proofErr w:type="spellEnd"/>
-      <w:r>
-        <w:rPr>
-          <w:rFonts w:cstheme="minorHAnsi"/>
-          <w:lang w:val="en-GB"/>
-        </w:rPr>
-        <w:t xml:space="preserve">, </w:t>
-      </w:r>
-      <w:proofErr w:type="spellStart"/>
-      <w:r>
-        <w:rPr>
-          <w:rFonts w:cstheme="minorHAnsi"/>
-          <w:lang w:val="en-GB"/>
-        </w:rPr>
-        <w:t>pso_qualities</w:t>
-      </w:r>
-      <w:proofErr w:type="spellEnd"/>
-      <w:r>
-        <w:rPr>
-          <w:rFonts w:cstheme="minorHAnsi"/>
-          <w:lang w:val="en-GB"/>
-        </w:rPr>
-        <w:t>):</w:t>
+        <w:t>aco_qualities, pso_qualities):</w:t>
       </w:r>
       <w:r>
         <w:rPr>
@@ -11397,39 +9684,7 @@
           <w:rFonts w:cstheme="minorHAnsi"/>
           <w:lang w:val="en-GB"/>
         </w:rPr>
-        <w:t xml:space="preserve">    </w:t>
-      </w:r>
-      <w:proofErr w:type="spellStart"/>
-      <w:r>
-        <w:rPr>
-          <w:rFonts w:cstheme="minorHAnsi"/>
-          <w:lang w:val="en-GB"/>
-        </w:rPr>
-        <w:t>plt.figure</w:t>
-      </w:r>
-      <w:proofErr w:type="spellEnd"/>
-      <w:r>
-        <w:rPr>
-          <w:rFonts w:cstheme="minorHAnsi"/>
-          <w:lang w:val="en-GB"/>
-        </w:rPr>
-        <w:t>(</w:t>
-      </w:r>
-      <w:proofErr w:type="spellStart"/>
-      <w:r>
-        <w:rPr>
-          <w:rFonts w:cstheme="minorHAnsi"/>
-          <w:lang w:val="en-GB"/>
-        </w:rPr>
-        <w:t>figsize</w:t>
-      </w:r>
-      <w:proofErr w:type="spellEnd"/>
-      <w:r>
-        <w:rPr>
-          <w:rFonts w:cstheme="minorHAnsi"/>
-          <w:lang w:val="en-GB"/>
-        </w:rPr>
-        <w:t>=(10, 5))</w:t>
+        <w:t>    plt.figure(figsize=(10, 5))</w:t>
       </w:r>
       <w:r>
         <w:rPr>
@@ -11443,55 +9698,7 @@
           <w:rFonts w:cstheme="minorHAnsi"/>
           <w:lang w:val="en-GB"/>
         </w:rPr>
-        <w:t xml:space="preserve">    </w:t>
-      </w:r>
-      <w:proofErr w:type="spellStart"/>
-      <w:r>
-        <w:rPr>
-          <w:rFonts w:cstheme="minorHAnsi"/>
-          <w:lang w:val="en-GB"/>
-        </w:rPr>
-        <w:t>plt.boxplot</w:t>
-      </w:r>
-      <w:proofErr w:type="spellEnd"/>
-      <w:r>
-        <w:rPr>
-          <w:rFonts w:cstheme="minorHAnsi"/>
-          <w:lang w:val="en-GB"/>
-        </w:rPr>
-        <w:t>([</w:t>
-      </w:r>
-      <w:proofErr w:type="spellStart"/>
-      <w:r>
-        <w:rPr>
-          <w:rFonts w:cstheme="minorHAnsi"/>
-          <w:lang w:val="en-GB"/>
-        </w:rPr>
-        <w:t>aco_qualities</w:t>
-      </w:r>
-      <w:proofErr w:type="spellEnd"/>
-      <w:r>
-        <w:rPr>
-          <w:rFonts w:cstheme="minorHAnsi"/>
-          <w:lang w:val="en-GB"/>
-        </w:rPr>
-        <w:t xml:space="preserve">, </w:t>
-      </w:r>
-      <w:proofErr w:type="spellStart"/>
-      <w:r>
-        <w:rPr>
-          <w:rFonts w:cstheme="minorHAnsi"/>
-          <w:lang w:val="en-GB"/>
-        </w:rPr>
-        <w:t>pso_qualities</w:t>
-      </w:r>
-      <w:proofErr w:type="spellEnd"/>
-      <w:r>
-        <w:rPr>
-          <w:rFonts w:cstheme="minorHAnsi"/>
-          <w:lang w:val="en-GB"/>
-        </w:rPr>
-        <w:t>], labels=["ACO", "PSO"])</w:t>
+        <w:t>    plt.boxplot([aco_qualities, pso_qualities], labels=["ACO", "PSO"])</w:t>
       </w:r>
       <w:r>
         <w:rPr>
@@ -11505,23 +9712,7 @@
           <w:rFonts w:cstheme="minorHAnsi"/>
           <w:lang w:val="en-GB"/>
         </w:rPr>
-        <w:t xml:space="preserve">    </w:t>
-      </w:r>
-      <w:proofErr w:type="spellStart"/>
-      <w:r>
-        <w:rPr>
-          <w:rFonts w:cstheme="minorHAnsi"/>
-          <w:lang w:val="en-GB"/>
-        </w:rPr>
-        <w:t>plt.title</w:t>
-      </w:r>
-      <w:proofErr w:type="spellEnd"/>
-      <w:r>
-        <w:rPr>
-          <w:rFonts w:cstheme="minorHAnsi"/>
-          <w:lang w:val="en-GB"/>
-        </w:rPr>
-        <w:t>('Solution Quality Comparison')</w:t>
+        <w:t>    plt.title('Solution Quality Comparison')</w:t>
       </w:r>
       <w:r>
         <w:rPr>
@@ -11535,23 +9726,7 @@
           <w:rFonts w:cstheme="minorHAnsi"/>
           <w:lang w:val="en-GB"/>
         </w:rPr>
-        <w:t xml:space="preserve">    </w:t>
-      </w:r>
-      <w:proofErr w:type="spellStart"/>
-      <w:r>
-        <w:rPr>
-          <w:rFonts w:cstheme="minorHAnsi"/>
-          <w:lang w:val="en-GB"/>
-        </w:rPr>
-        <w:t>plt.ylabel</w:t>
-      </w:r>
-      <w:proofErr w:type="spellEnd"/>
-      <w:r>
-        <w:rPr>
-          <w:rFonts w:cstheme="minorHAnsi"/>
-          <w:lang w:val="en-GB"/>
-        </w:rPr>
-        <w:t>('Best Cost / Value')</w:t>
+        <w:t>    plt.ylabel('Best Cost / Value')</w:t>
       </w:r>
       <w:r>
         <w:rPr>
@@ -11565,23 +9740,7 @@
           <w:rFonts w:cstheme="minorHAnsi"/>
           <w:lang w:val="en-GB"/>
         </w:rPr>
-        <w:t xml:space="preserve">    </w:t>
-      </w:r>
-      <w:proofErr w:type="spellStart"/>
-      <w:r>
-        <w:rPr>
-          <w:rFonts w:cstheme="minorHAnsi"/>
-          <w:lang w:val="en-GB"/>
-        </w:rPr>
-        <w:t>plt.grid</w:t>
-      </w:r>
-      <w:proofErr w:type="spellEnd"/>
-      <w:r>
-        <w:rPr>
-          <w:rFonts w:cstheme="minorHAnsi"/>
-          <w:lang w:val="en-GB"/>
-        </w:rPr>
-        <w:t>(True)</w:t>
+        <w:t>    plt.grid(True)</w:t>
       </w:r>
       <w:r>
         <w:rPr>
@@ -11595,23 +9754,7 @@
           <w:rFonts w:cstheme="minorHAnsi"/>
           <w:lang w:val="en-GB"/>
         </w:rPr>
-        <w:t xml:space="preserve">    </w:t>
-      </w:r>
-      <w:proofErr w:type="spellStart"/>
-      <w:r>
-        <w:rPr>
-          <w:rFonts w:cstheme="minorHAnsi"/>
-          <w:lang w:val="en-GB"/>
-        </w:rPr>
-        <w:t>plt.show</w:t>
-      </w:r>
-      <w:proofErr w:type="spellEnd"/>
-      <w:r>
-        <w:rPr>
-          <w:rFonts w:cstheme="minorHAnsi"/>
-          <w:lang w:val="en-GB"/>
-        </w:rPr>
-        <w:t>()</w:t>
+        <w:t>    plt.show()</w:t>
       </w:r>
     </w:p>
     <w:p>
@@ -11655,15 +9798,7 @@
           <w:lang w:val="en-GB"/>
         </w:rPr>
         <w:lastRenderedPageBreak/>
-        <w:t xml:space="preserve">def </w:t>
-      </w:r>
-      <w:proofErr w:type="spellStart"/>
-      <w:r>
-        <w:rPr>
-          <w:rFonts w:cstheme="minorHAnsi"/>
-          <w:lang w:val="en-GB"/>
-        </w:rPr>
-        <w:t>plot_</w:t>
+        <w:t>def plot_</w:t>
       </w:r>
       <w:proofErr w:type="gramStart"/>
       <w:r>
@@ -11671,48 +9806,15 @@
           <w:rFonts w:cstheme="minorHAnsi"/>
           <w:lang w:val="en-GB"/>
         </w:rPr>
-        <w:t>convergence</w:t>
-      </w:r>
-      <w:proofErr w:type="spellEnd"/>
-      <w:r>
-        <w:rPr>
-          <w:rFonts w:cstheme="minorHAnsi"/>
-          <w:lang w:val="en-GB"/>
-        </w:rPr>
-        <w:t>(</w:t>
-      </w:r>
-      <w:proofErr w:type="spellStart"/>
+        <w:t>convergence(</w:t>
+      </w:r>
       <w:proofErr w:type="gramEnd"/>
       <w:r>
         <w:rPr>
           <w:rFonts w:cstheme="minorHAnsi"/>
           <w:lang w:val="en-GB"/>
         </w:rPr>
-        <w:t>pso_best_values</w:t>
-      </w:r>
-      <w:proofErr w:type="spellEnd"/>
-      <w:r>
-        <w:rPr>
-          <w:rFonts w:cstheme="minorHAnsi"/>
-          <w:lang w:val="en-GB"/>
-        </w:rPr>
-        <w:t xml:space="preserve">, </w:t>
-      </w:r>
-      <w:proofErr w:type="spellStart"/>
-      <w:r>
-        <w:rPr>
-          <w:rFonts w:cstheme="minorHAnsi"/>
-          <w:lang w:val="en-GB"/>
-        </w:rPr>
-        <w:t>aco_best_values</w:t>
-      </w:r>
-      <w:proofErr w:type="spellEnd"/>
-      <w:r>
-        <w:rPr>
-          <w:rFonts w:cstheme="minorHAnsi"/>
-          <w:lang w:val="en-GB"/>
-        </w:rPr>
-        <w:t>):</w:t>
+        <w:t>pso_best_values, aco_best_values):</w:t>
       </w:r>
       <w:r>
         <w:rPr>
@@ -11726,39 +9828,7 @@
           <w:rFonts w:cstheme="minorHAnsi"/>
           <w:lang w:val="en-GB"/>
         </w:rPr>
-        <w:t xml:space="preserve">    </w:t>
-      </w:r>
-      <w:proofErr w:type="spellStart"/>
-      <w:r>
-        <w:rPr>
-          <w:rFonts w:cstheme="minorHAnsi"/>
-          <w:lang w:val="en-GB"/>
-        </w:rPr>
-        <w:t>plt.figure</w:t>
-      </w:r>
-      <w:proofErr w:type="spellEnd"/>
-      <w:r>
-        <w:rPr>
-          <w:rFonts w:cstheme="minorHAnsi"/>
-          <w:lang w:val="en-GB"/>
-        </w:rPr>
-        <w:t>(</w:t>
-      </w:r>
-      <w:proofErr w:type="spellStart"/>
-      <w:r>
-        <w:rPr>
-          <w:rFonts w:cstheme="minorHAnsi"/>
-          <w:lang w:val="en-GB"/>
-        </w:rPr>
-        <w:t>figsize</w:t>
-      </w:r>
-      <w:proofErr w:type="spellEnd"/>
-      <w:r>
-        <w:rPr>
-          <w:rFonts w:cstheme="minorHAnsi"/>
-          <w:lang w:val="en-GB"/>
-        </w:rPr>
-        <w:t>=(10, 5))</w:t>
+        <w:t>    plt.figure(figsize=(10, 5))</w:t>
       </w:r>
       <w:r>
         <w:rPr>
@@ -11772,39 +9842,7 @@
           <w:rFonts w:cstheme="minorHAnsi"/>
           <w:lang w:val="en-GB"/>
         </w:rPr>
-        <w:t xml:space="preserve">    </w:t>
-      </w:r>
-      <w:proofErr w:type="spellStart"/>
-      <w:r>
-        <w:rPr>
-          <w:rFonts w:cstheme="minorHAnsi"/>
-          <w:lang w:val="en-GB"/>
-        </w:rPr>
-        <w:t>plt.plot</w:t>
-      </w:r>
-      <w:proofErr w:type="spellEnd"/>
-      <w:r>
-        <w:rPr>
-          <w:rFonts w:cstheme="minorHAnsi"/>
-          <w:lang w:val="en-GB"/>
-        </w:rPr>
-        <w:t>(</w:t>
-      </w:r>
-      <w:proofErr w:type="spellStart"/>
-      <w:r>
-        <w:rPr>
-          <w:rFonts w:cstheme="minorHAnsi"/>
-          <w:lang w:val="en-GB"/>
-        </w:rPr>
-        <w:t>aco_best_values</w:t>
-      </w:r>
-      <w:proofErr w:type="spellEnd"/>
-      <w:r>
-        <w:rPr>
-          <w:rFonts w:cstheme="minorHAnsi"/>
-          <w:lang w:val="en-GB"/>
-        </w:rPr>
-        <w:t>, label='ACO')</w:t>
+        <w:t>    plt.plot(aco_best_values, label='ACO')</w:t>
       </w:r>
       <w:r>
         <w:rPr>
@@ -11818,39 +9856,7 @@
           <w:rFonts w:cstheme="minorHAnsi"/>
           <w:lang w:val="en-GB"/>
         </w:rPr>
-        <w:t xml:space="preserve">    </w:t>
-      </w:r>
-      <w:proofErr w:type="spellStart"/>
-      <w:r>
-        <w:rPr>
-          <w:rFonts w:cstheme="minorHAnsi"/>
-          <w:lang w:val="en-GB"/>
-        </w:rPr>
-        <w:t>plt.plot</w:t>
-      </w:r>
-      <w:proofErr w:type="spellEnd"/>
-      <w:r>
-        <w:rPr>
-          <w:rFonts w:cstheme="minorHAnsi"/>
-          <w:lang w:val="en-GB"/>
-        </w:rPr>
-        <w:t>(</w:t>
-      </w:r>
-      <w:proofErr w:type="spellStart"/>
-      <w:r>
-        <w:rPr>
-          <w:rFonts w:cstheme="minorHAnsi"/>
-          <w:lang w:val="en-GB"/>
-        </w:rPr>
-        <w:t>pso_best_values</w:t>
-      </w:r>
-      <w:proofErr w:type="spellEnd"/>
-      <w:r>
-        <w:rPr>
-          <w:rFonts w:cstheme="minorHAnsi"/>
-          <w:lang w:val="en-GB"/>
-        </w:rPr>
-        <w:t>, label='PSO')</w:t>
+        <w:t>    plt.plot(pso_best_values, label='PSO')</w:t>
       </w:r>
       <w:r>
         <w:rPr>
@@ -11864,23 +9870,7 @@
           <w:rFonts w:cstheme="minorHAnsi"/>
           <w:lang w:val="en-GB"/>
         </w:rPr>
-        <w:t xml:space="preserve">    </w:t>
-      </w:r>
-      <w:proofErr w:type="spellStart"/>
-      <w:r>
-        <w:rPr>
-          <w:rFonts w:cstheme="minorHAnsi"/>
-          <w:lang w:val="en-GB"/>
-        </w:rPr>
-        <w:t>plt.title</w:t>
-      </w:r>
-      <w:proofErr w:type="spellEnd"/>
-      <w:r>
-        <w:rPr>
-          <w:rFonts w:cstheme="minorHAnsi"/>
-          <w:lang w:val="en-GB"/>
-        </w:rPr>
-        <w:t>('Convergence Rate Comparison')</w:t>
+        <w:t>    plt.title('Convergence Rate Comparison')</w:t>
       </w:r>
       <w:r>
         <w:rPr>
@@ -11894,23 +9884,7 @@
           <w:rFonts w:cstheme="minorHAnsi"/>
           <w:lang w:val="en-GB"/>
         </w:rPr>
-        <w:t xml:space="preserve">    </w:t>
-      </w:r>
-      <w:proofErr w:type="spellStart"/>
-      <w:r>
-        <w:rPr>
-          <w:rFonts w:cstheme="minorHAnsi"/>
-          <w:lang w:val="en-GB"/>
-        </w:rPr>
-        <w:t>plt.xlabel</w:t>
-      </w:r>
-      <w:proofErr w:type="spellEnd"/>
-      <w:r>
-        <w:rPr>
-          <w:rFonts w:cstheme="minorHAnsi"/>
-          <w:lang w:val="en-GB"/>
-        </w:rPr>
-        <w:t>('Iteration')</w:t>
+        <w:t>    plt.xlabel('Iteration')</w:t>
       </w:r>
       <w:r>
         <w:rPr>
@@ -11924,23 +9898,7 @@
           <w:rFonts w:cstheme="minorHAnsi"/>
           <w:lang w:val="en-GB"/>
         </w:rPr>
-        <w:t xml:space="preserve">    </w:t>
-      </w:r>
-      <w:proofErr w:type="spellStart"/>
-      <w:r>
-        <w:rPr>
-          <w:rFonts w:cstheme="minorHAnsi"/>
-          <w:lang w:val="en-GB"/>
-        </w:rPr>
-        <w:t>plt.ylabel</w:t>
-      </w:r>
-      <w:proofErr w:type="spellEnd"/>
-      <w:r>
-        <w:rPr>
-          <w:rFonts w:cstheme="minorHAnsi"/>
-          <w:lang w:val="en-GB"/>
-        </w:rPr>
-        <w:t>('Best Value')</w:t>
+        <w:t>    plt.ylabel('Best Value')</w:t>
       </w:r>
       <w:r>
         <w:rPr>
@@ -11954,23 +9912,7 @@
           <w:rFonts w:cstheme="minorHAnsi"/>
           <w:lang w:val="en-GB"/>
         </w:rPr>
-        <w:t xml:space="preserve">    </w:t>
-      </w:r>
-      <w:proofErr w:type="spellStart"/>
-      <w:r>
-        <w:rPr>
-          <w:rFonts w:cstheme="minorHAnsi"/>
-          <w:lang w:val="en-GB"/>
-        </w:rPr>
-        <w:t>plt.legend</w:t>
-      </w:r>
-      <w:proofErr w:type="spellEnd"/>
-      <w:r>
-        <w:rPr>
-          <w:rFonts w:cstheme="minorHAnsi"/>
-          <w:lang w:val="en-GB"/>
-        </w:rPr>
-        <w:t>()</w:t>
+        <w:t>    plt.legend()</w:t>
       </w:r>
       <w:r>
         <w:rPr>
@@ -11984,23 +9926,7 @@
           <w:rFonts w:cstheme="minorHAnsi"/>
           <w:lang w:val="en-GB"/>
         </w:rPr>
-        <w:t xml:space="preserve">    </w:t>
-      </w:r>
-      <w:proofErr w:type="spellStart"/>
-      <w:r>
-        <w:rPr>
-          <w:rFonts w:cstheme="minorHAnsi"/>
-          <w:lang w:val="en-GB"/>
-        </w:rPr>
-        <w:t>plt.grid</w:t>
-      </w:r>
-      <w:proofErr w:type="spellEnd"/>
-      <w:r>
-        <w:rPr>
-          <w:rFonts w:cstheme="minorHAnsi"/>
-          <w:lang w:val="en-GB"/>
-        </w:rPr>
-        <w:t>(True)</w:t>
+        <w:t>    plt.grid(True)</w:t>
       </w:r>
       <w:r>
         <w:rPr>
@@ -12014,23 +9940,7 @@
           <w:rFonts w:cstheme="minorHAnsi"/>
           <w:lang w:val="en-GB"/>
         </w:rPr>
-        <w:t xml:space="preserve">    </w:t>
-      </w:r>
-      <w:proofErr w:type="spellStart"/>
-      <w:r>
-        <w:rPr>
-          <w:rFonts w:cstheme="minorHAnsi"/>
-          <w:lang w:val="en-GB"/>
-        </w:rPr>
-        <w:t>plt.show</w:t>
-      </w:r>
-      <w:proofErr w:type="spellEnd"/>
-      <w:r>
-        <w:rPr>
-          <w:rFonts w:cstheme="minorHAnsi"/>
-          <w:lang w:val="en-GB"/>
-        </w:rPr>
-        <w:t>()</w:t>
+        <w:t>    plt.show()</w:t>
       </w:r>
     </w:p>
     <w:p>
@@ -12183,15 +10093,13 @@
       </w:pPr>
       <w:r>
         <w:rPr>
-          <w:rFonts w:cstheme="minorHAnsi"/>
           <w:noProof/>
-          <w:lang w:val="en-GB"/>
         </w:rPr>
         <w:drawing>
-          <wp:inline distT="0" distB="0" distL="0" distR="0" wp14:anchorId="5EB0EFEE" wp14:editId="04C6325E">
-            <wp:extent cx="5731510" cy="2921000"/>
-            <wp:effectExtent l="0" t="0" r="2540" b="0"/>
-            <wp:docPr id="448730230" name="Picture 1"/>
+          <wp:inline distT="0" distB="0" distL="0" distR="0" wp14:anchorId="04025246" wp14:editId="4BBDF01F">
+            <wp:extent cx="5731510" cy="3022600"/>
+            <wp:effectExtent l="0" t="0" r="2540" b="6350"/>
+            <wp:docPr id="1288399015" name="Picture 1"/>
             <wp:cNvGraphicFramePr>
               <a:graphicFrameLocks xmlns:a="http://schemas.openxmlformats.org/drawingml/2006/main" noChangeAspect="1"/>
             </wp:cNvGraphicFramePr>
@@ -12199,23 +10107,36 @@
               <a:graphicData uri="http://schemas.openxmlformats.org/drawingml/2006/picture">
                 <pic:pic xmlns:pic="http://schemas.openxmlformats.org/drawingml/2006/picture">
                   <pic:nvPicPr>
-                    <pic:cNvPr id="448730230" name=""/>
-                    <pic:cNvPicPr/>
+                    <pic:cNvPr id="0" name="Picture 1"/>
+                    <pic:cNvPicPr>
+                      <a:picLocks noChangeAspect="1" noChangeArrowheads="1"/>
+                    </pic:cNvPicPr>
                   </pic:nvPicPr>
                   <pic:blipFill>
-                    <a:blip r:embed="rId17"/>
+                    <a:blip r:embed="rId17">
+                      <a:extLst>
+                        <a:ext uri="{28A0092B-C50C-407E-A947-70E740481C1C}">
+                          <a14:useLocalDpi xmlns:a14="http://schemas.microsoft.com/office/drawing/2010/main" val="0"/>
+                        </a:ext>
+                      </a:extLst>
+                    </a:blip>
+                    <a:srcRect/>
                     <a:stretch>
                       <a:fillRect/>
                     </a:stretch>
                   </pic:blipFill>
-                  <pic:spPr>
+                  <pic:spPr bwMode="auto">
                     <a:xfrm>
                       <a:off x="0" y="0"/>
-                      <a:ext cx="5731510" cy="2921000"/>
+                      <a:ext cx="5731510" cy="3022600"/>
                     </a:xfrm>
                     <a:prstGeom prst="rect">
                       <a:avLst/>
                     </a:prstGeom>
+                    <a:noFill/>
+                    <a:ln>
+                      <a:noFill/>
+                    </a:ln>
                   </pic:spPr>
                 </pic:pic>
               </a:graphicData>
@@ -12401,16 +10322,14 @@
       </w:pPr>
       <w:r>
         <w:rPr>
-          <w:rFonts w:cstheme="minorHAnsi"/>
           <w:noProof/>
-          <w:lang w:val="en-GB"/>
         </w:rPr>
         <w:lastRenderedPageBreak/>
         <w:drawing>
-          <wp:inline distT="0" distB="0" distL="0" distR="0" wp14:anchorId="4F345888" wp14:editId="079D495D">
-            <wp:extent cx="5731510" cy="2962275"/>
-            <wp:effectExtent l="0" t="0" r="2540" b="9525"/>
-            <wp:docPr id="646710965" name="Picture 1"/>
+          <wp:inline distT="0" distB="0" distL="0" distR="0" wp14:anchorId="170A239D" wp14:editId="0F399426">
+            <wp:extent cx="5467350" cy="2931750"/>
+            <wp:effectExtent l="0" t="0" r="0" b="2540"/>
+            <wp:docPr id="1171636938" name="Picture 2"/>
             <wp:cNvGraphicFramePr>
               <a:graphicFrameLocks xmlns:a="http://schemas.openxmlformats.org/drawingml/2006/main" noChangeAspect="1"/>
             </wp:cNvGraphicFramePr>
@@ -12418,23 +10337,36 @@
               <a:graphicData uri="http://schemas.openxmlformats.org/drawingml/2006/picture">
                 <pic:pic xmlns:pic="http://schemas.openxmlformats.org/drawingml/2006/picture">
                   <pic:nvPicPr>
-                    <pic:cNvPr id="646710965" name=""/>
-                    <pic:cNvPicPr/>
+                    <pic:cNvPr id="0" name="Picture 3"/>
+                    <pic:cNvPicPr>
+                      <a:picLocks noChangeAspect="1" noChangeArrowheads="1"/>
+                    </pic:cNvPicPr>
                   </pic:nvPicPr>
                   <pic:blipFill>
-                    <a:blip r:embed="rId18"/>
+                    <a:blip r:embed="rId18">
+                      <a:extLst>
+                        <a:ext uri="{28A0092B-C50C-407E-A947-70E740481C1C}">
+                          <a14:useLocalDpi xmlns:a14="http://schemas.microsoft.com/office/drawing/2010/main" val="0"/>
+                        </a:ext>
+                      </a:extLst>
+                    </a:blip>
+                    <a:srcRect/>
                     <a:stretch>
                       <a:fillRect/>
                     </a:stretch>
                   </pic:blipFill>
-                  <pic:spPr>
+                  <pic:spPr bwMode="auto">
                     <a:xfrm>
                       <a:off x="0" y="0"/>
-                      <a:ext cx="5731510" cy="2962275"/>
+                      <a:ext cx="5472832" cy="2934690"/>
                     </a:xfrm>
                     <a:prstGeom prst="rect">
                       <a:avLst/>
                     </a:prstGeom>
+                    <a:noFill/>
+                    <a:ln>
+                      <a:noFill/>
+                    </a:ln>
                   </pic:spPr>
                 </pic:pic>
               </a:graphicData>
@@ -12623,15 +10555,13 @@
       </w:pPr>
       <w:r>
         <w:rPr>
-          <w:rFonts w:cstheme="minorHAnsi"/>
           <w:noProof/>
-          <w:lang w:val="en-GB"/>
         </w:rPr>
         <w:drawing>
-          <wp:inline distT="0" distB="0" distL="0" distR="0" wp14:anchorId="3510498E" wp14:editId="66C75A31">
-            <wp:extent cx="5731510" cy="2987040"/>
-            <wp:effectExtent l="0" t="0" r="2540" b="3810"/>
-            <wp:docPr id="1679292257" name="Picture 1"/>
+          <wp:inline distT="0" distB="0" distL="0" distR="0" wp14:anchorId="1591E1B1" wp14:editId="7BCC93DD">
+            <wp:extent cx="5518327" cy="3081973"/>
+            <wp:effectExtent l="0" t="0" r="6350" b="4445"/>
+            <wp:docPr id="480812938" name="Picture 3"/>
             <wp:cNvGraphicFramePr>
               <a:graphicFrameLocks xmlns:a="http://schemas.openxmlformats.org/drawingml/2006/main" noChangeAspect="1"/>
             </wp:cNvGraphicFramePr>
@@ -12639,23 +10569,36 @@
               <a:graphicData uri="http://schemas.openxmlformats.org/drawingml/2006/picture">
                 <pic:pic xmlns:pic="http://schemas.openxmlformats.org/drawingml/2006/picture">
                   <pic:nvPicPr>
-                    <pic:cNvPr id="1679292257" name=""/>
-                    <pic:cNvPicPr/>
+                    <pic:cNvPr id="0" name="Picture 5"/>
+                    <pic:cNvPicPr>
+                      <a:picLocks noChangeAspect="1" noChangeArrowheads="1"/>
+                    </pic:cNvPicPr>
                   </pic:nvPicPr>
                   <pic:blipFill>
-                    <a:blip r:embed="rId19"/>
+                    <a:blip r:embed="rId19">
+                      <a:extLst>
+                        <a:ext uri="{28A0092B-C50C-407E-A947-70E740481C1C}">
+                          <a14:useLocalDpi xmlns:a14="http://schemas.microsoft.com/office/drawing/2010/main" val="0"/>
+                        </a:ext>
+                      </a:extLst>
+                    </a:blip>
+                    <a:srcRect/>
                     <a:stretch>
                       <a:fillRect/>
                     </a:stretch>
                   </pic:blipFill>
-                  <pic:spPr>
+                  <pic:spPr bwMode="auto">
                     <a:xfrm>
                       <a:off x="0" y="0"/>
-                      <a:ext cx="5731510" cy="2987040"/>
+                      <a:ext cx="5521094" cy="3083518"/>
                     </a:xfrm>
                     <a:prstGeom prst="rect">
                       <a:avLst/>
                     </a:prstGeom>
+                    <a:noFill/>
+                    <a:ln>
+                      <a:noFill/>
+                    </a:ln>
                   </pic:spPr>
                 </pic:pic>
               </a:graphicData>
@@ -13158,37 +11101,21 @@
           <w:rFonts w:cstheme="minorHAnsi"/>
           <w:lang w:val="en-US"/>
         </w:rPr>
-        <w:t xml:space="preserve">with other </w:t>
-      </w:r>
-      <w:proofErr w:type="spellStart"/>
+        <w:t>with other optimi</w:t>
+      </w:r>
       <w:r>
         <w:rPr>
           <w:rFonts w:cstheme="minorHAnsi"/>
           <w:lang w:val="en-US"/>
         </w:rPr>
-        <w:t>optimi</w:t>
+        <w:t>s</w:t>
       </w:r>
       <w:r>
         <w:rPr>
           <w:rFonts w:cstheme="minorHAnsi"/>
           <w:lang w:val="en-US"/>
         </w:rPr>
-        <w:t>s</w:t>
-      </w:r>
-      <w:r>
-        <w:rPr>
-          <w:rFonts w:cstheme="minorHAnsi"/>
-          <w:lang w:val="en-US"/>
-        </w:rPr>
-        <w:t>ation</w:t>
-      </w:r>
-      <w:proofErr w:type="spellEnd"/>
-      <w:r>
-        <w:rPr>
-          <w:rFonts w:cstheme="minorHAnsi"/>
-          <w:lang w:val="en-US"/>
-        </w:rPr>
-        <w:t xml:space="preserve"> methods, such as Memetic Algorithm</w:t>
+        <w:t>ation methods, such as Memetic Algorithm</w:t>
       </w:r>
       <w:r>
         <w:rPr>
@@ -13627,37 +11554,12 @@
           <w:lang w:val="en-GB"/>
         </w:rPr>
       </w:pPr>
-      <w:proofErr w:type="spellStart"/>
-      <w:r>
-        <w:rPr>
-          <w:rFonts w:cstheme="minorHAnsi"/>
-          <w:lang w:val="en-GB"/>
-        </w:rPr>
-        <w:t>Alqudsi</w:t>
-      </w:r>
-      <w:proofErr w:type="spellEnd"/>
-      <w:r>
-        <w:rPr>
-          <w:rFonts w:cstheme="minorHAnsi"/>
-          <w:lang w:val="en-GB"/>
-        </w:rPr>
-        <w:t xml:space="preserve">, Y. and </w:t>
-      </w:r>
-      <w:proofErr w:type="spellStart"/>
-      <w:r>
-        <w:rPr>
-          <w:rFonts w:cstheme="minorHAnsi"/>
-          <w:lang w:val="en-GB"/>
-        </w:rPr>
-        <w:t>Makaraci</w:t>
-      </w:r>
-      <w:proofErr w:type="spellEnd"/>
-      <w:r>
-        <w:rPr>
-          <w:rFonts w:cstheme="minorHAnsi"/>
-          <w:lang w:val="en-GB"/>
-        </w:rPr>
-        <w:t xml:space="preserve">, M., 2024. </w:t>
+      <w:r>
+        <w:rPr>
+          <w:rFonts w:cstheme="minorHAnsi"/>
+          <w:lang w:val="en-GB"/>
+        </w:rPr>
+        <w:t xml:space="preserve">Alqudsi, Y. and Makaraci, M., 2024. </w:t>
       </w:r>
       <w:r>
         <w:rPr>
@@ -13792,37 +11694,12 @@
           <w:lang w:val="en-GB"/>
         </w:rPr>
       </w:pPr>
-      <w:proofErr w:type="spellStart"/>
-      <w:r>
-        <w:rPr>
-          <w:rFonts w:cstheme="minorHAnsi"/>
-          <w:lang w:val="en-GB"/>
-        </w:rPr>
-        <w:t>Gandomi</w:t>
-      </w:r>
-      <w:proofErr w:type="spellEnd"/>
-      <w:r>
-        <w:rPr>
-          <w:rFonts w:cstheme="minorHAnsi"/>
-          <w:lang w:val="en-GB"/>
-        </w:rPr>
-        <w:t xml:space="preserve">, A.H., Yang, X.S., </w:t>
-      </w:r>
-      <w:proofErr w:type="spellStart"/>
-      <w:r>
-        <w:rPr>
-          <w:rFonts w:cstheme="minorHAnsi"/>
-          <w:lang w:val="en-GB"/>
-        </w:rPr>
-        <w:t>Talatahari</w:t>
-      </w:r>
-      <w:proofErr w:type="spellEnd"/>
-      <w:r>
-        <w:rPr>
-          <w:rFonts w:cstheme="minorHAnsi"/>
-          <w:lang w:val="en-GB"/>
-        </w:rPr>
-        <w:t xml:space="preserve">, S., and Alavi, A.H., 2022. </w:t>
+      <w:r>
+        <w:rPr>
+          <w:rFonts w:cstheme="minorHAnsi"/>
+          <w:lang w:val="en-GB"/>
+        </w:rPr>
+        <w:t xml:space="preserve">Gandomi, A.H., Yang, X.S., Talatahari, S., and Alavi, A.H., 2022. </w:t>
       </w:r>
       <w:r>
         <w:rPr>
@@ -14066,7 +11943,6 @@
         </w:rPr>
         <w:t xml:space="preserve"> </w:t>
       </w:r>
-      <w:proofErr w:type="spellStart"/>
       <w:r>
         <w:rPr>
           <w:rFonts w:cstheme="minorHAnsi"/>
@@ -14076,7 +11952,6 @@
         </w:rPr>
         <w:t>IntechOpen</w:t>
       </w:r>
-      <w:proofErr w:type="spellEnd"/>
       <w:r>
         <w:rPr>
           <w:rFonts w:cstheme="minorHAnsi"/>
@@ -19577,6 +17452,7 @@
   <w:style w:type="character" w:default="1" w:styleId="DefaultParagraphFont">
     <w:name w:val="Default Paragraph Font"/>
     <w:uiPriority w:val="1"/>
+    <w:semiHidden/>
     <w:unhideWhenUsed/>
   </w:style>
   <w:style w:type="table" w:default="1" w:styleId="TableNormal">

</xml_diff>